<commit_message>
Male ispravke u dokumentima
</commit_message>
<xml_diff>
--- a/Dokumentacija/D03_Plan_Realizacije.docx
+++ b/Dokumentacija/D03_Plan_Realizacije.docx
@@ -1,8 +1,8 @@
 
 <file path=word/document.xml><?xml version="1.0" encoding="utf-8"?>
-<w:document xmlns:w14="http://schemas.microsoft.com/office/word/2010/wordml" xmlns:wp14="http://schemas.microsoft.com/office/word/2010/wordprocessingDrawing" xmlns:ve="http://schemas.openxmlformats.org/markup-compatibility/2006" xmlns:o="urn:schemas-microsoft-com:office:office" xmlns:r="http://schemas.openxmlformats.org/officeDocument/2006/relationships" xmlns:m="http://schemas.openxmlformats.org/officeDocument/2006/math" xmlns:v="urn:schemas-microsoft-com:vml" xmlns:wp="http://schemas.openxmlformats.org/drawingml/2006/wordprocessingDrawing" xmlns:w10="urn:schemas-microsoft-com:office:word" xmlns:w="http://schemas.openxmlformats.org/wordprocessingml/2006/main" xmlns:wne="http://schemas.microsoft.com/office/word/2006/wordml" xmlns:mc="http://schemas.openxmlformats.org/markup-compatibility/2006" mc:Ignorable="w14 wp14">
+<w:document xmlns:ve="http://schemas.openxmlformats.org/markup-compatibility/2006" xmlns:o="urn:schemas-microsoft-com:office:office" xmlns:r="http://schemas.openxmlformats.org/officeDocument/2006/relationships" xmlns:m="http://schemas.openxmlformats.org/officeDocument/2006/math" xmlns:v="urn:schemas-microsoft-com:vml" xmlns:wp="http://schemas.openxmlformats.org/drawingml/2006/wordprocessingDrawing" xmlns:w10="urn:schemas-microsoft-com:office:word" xmlns:w="http://schemas.openxmlformats.org/wordprocessingml/2006/main" xmlns:wne="http://schemas.microsoft.com/office/word/2006/wordml">
   <w:body>
-    <w:p xmlns:wp14="http://schemas.microsoft.com/office/word/2010/wordml" wp14:textId="77777777">
+    <w:p>
       <w:pPr>
         <w:pStyle w:val="BodyText"/>
         <w:rPr>
@@ -10,7 +10,7 @@
         </w:rPr>
       </w:pPr>
     </w:p>
-    <w:p xmlns:wp14="http://schemas.microsoft.com/office/word/2010/wordml" wp14:textId="77777777">
+    <w:p>
       <w:pPr>
         <w:pStyle w:val="Title"/>
         <w:tabs>
@@ -29,7 +29,7 @@
         <w:t>NaGlasu</w:t>
       </w:r>
     </w:p>
-    <w:p xmlns:wp14="http://schemas.microsoft.com/office/word/2010/wordml" wp14:textId="77777777">
+    <w:p>
       <w:pPr>
         <w:pStyle w:val="Title"/>
         <w:tabs>
@@ -48,7 +48,7 @@
         <w:t>Web Aplikacija Za Postavljanje Oglasa</w:t>
       </w:r>
     </w:p>
-    <w:p xmlns:wp14="http://schemas.microsoft.com/office/word/2010/wordml" wp14:textId="77777777">
+    <w:p>
       <w:pPr>
         <w:pStyle w:val="Title"/>
         <w:tabs>
@@ -61,7 +61,7 @@
         </w:rPr>
       </w:pPr>
     </w:p>
-    <w:p xmlns:wp14="http://schemas.microsoft.com/office/word/2010/wordml" wp14:textId="77777777">
+    <w:p>
       <w:pPr>
         <w:pStyle w:val="Title"/>
         <w:tabs>
@@ -80,7 +80,7 @@
         <w:t>Plan realizacije projekta</w:t>
       </w:r>
     </w:p>
-    <w:p xmlns:wp14="http://schemas.microsoft.com/office/word/2010/wordml" wp14:textId="77777777">
+    <w:p>
       <w:pPr>
         <w:pStyle w:val="Title"/>
         <w:tabs>
@@ -93,7 +93,7 @@
         </w:rPr>
       </w:pPr>
     </w:p>
-    <w:p xmlns:wp14="http://schemas.microsoft.com/office/word/2010/wordml" wp14:textId="77777777">
+    <w:p>
       <w:pPr>
         <w:pStyle w:val="Title"/>
         <w:jc w:val="right"/>
@@ -124,7 +124,7 @@
         <w:t>.0</w:t>
       </w:r>
     </w:p>
-    <w:p xmlns:wp14="http://schemas.microsoft.com/office/word/2010/wordml" wp14:textId="77777777">
+    <w:p>
       <w:pPr>
         <w:rPr>
           <w:lang w:val="sr-Latn-CS"/>
@@ -132,14 +132,14 @@
         <w:sectPr>
           <w:headerReference w:type="default" r:id="rId10"/>
           <w:footerReference w:type="even" r:id="rId11"/>
-          <w:pgSz w:w="11907" w:h="16840" w:orient="portrait" w:code="9"/>
+          <w:pgSz w:w="11907" w:h="16840" w:code="9"/>
           <w:pgMar w:top="1440" w:right="1440" w:bottom="1440" w:left="1440" w:header="708" w:footer="708" w:gutter="0"/>
           <w:cols w:space="708"/>
           <w:vAlign w:val="center"/>
         </w:sectPr>
       </w:pPr>
     </w:p>
-    <w:p xmlns:wp14="http://schemas.microsoft.com/office/word/2010/wordml" wp14:textId="77777777">
+    <w:p>
       <w:pPr>
         <w:pStyle w:val="Title"/>
         <w:rPr>
@@ -158,12 +158,12 @@
       <w:tblPr>
         <w:tblW w:w="9249" w:type="dxa"/>
         <w:tblBorders>
-          <w:top w:val="single" w:color="auto" w:sz="6" w:space="0"/>
-          <w:left w:val="single" w:color="auto" w:sz="6" w:space="0"/>
-          <w:bottom w:val="single" w:color="auto" w:sz="6" w:space="0"/>
-          <w:right w:val="single" w:color="auto" w:sz="6" w:space="0"/>
-          <w:insideH w:val="single" w:color="auto" w:sz="6" w:space="0"/>
-          <w:insideV w:val="single" w:color="auto" w:sz="6" w:space="0"/>
+          <w:top w:val="single" w:sz="6" w:space="0" w:color="auto"/>
+          <w:left w:val="single" w:sz="6" w:space="0" w:color="auto"/>
+          <w:bottom w:val="single" w:sz="6" w:space="0" w:color="auto"/>
+          <w:right w:val="single" w:sz="6" w:space="0" w:color="auto"/>
+          <w:insideH w:val="single" w:sz="6" w:space="0" w:color="auto"/>
+          <w:insideV w:val="single" w:sz="6" w:space="0" w:color="auto"/>
         </w:tblBorders>
         <w:tblLayout w:type="fixed"/>
         <w:tblLook w:val="0000"/>
@@ -174,12 +174,12 @@
         <w:gridCol w:w="3598"/>
         <w:gridCol w:w="2195"/>
       </w:tblGrid>
-      <w:tr xmlns:wp14="http://schemas.microsoft.com/office/word/2010/wordml" wp14:textId="77777777">
+      <w:tr>
         <w:tc>
           <w:tcPr>
             <w:tcW w:w="2304" w:type="dxa"/>
           </w:tcPr>
-          <w:p wp14:textId="77777777">
+          <w:p>
             <w:pPr>
               <w:pStyle w:val="Tabletext"/>
               <w:jc w:val="center"/>
@@ -201,7 +201,7 @@
           <w:tcPr>
             <w:tcW w:w="1152" w:type="dxa"/>
           </w:tcPr>
-          <w:p wp14:textId="77777777">
+          <w:p>
             <w:pPr>
               <w:pStyle w:val="Tabletext"/>
               <w:jc w:val="center"/>
@@ -223,7 +223,7 @@
           <w:tcPr>
             <w:tcW w:w="3598" w:type="dxa"/>
           </w:tcPr>
-          <w:p wp14:textId="77777777">
+          <w:p>
             <w:pPr>
               <w:pStyle w:val="Tabletext"/>
               <w:jc w:val="center"/>
@@ -245,7 +245,7 @@
           <w:tcPr>
             <w:tcW w:w="2195" w:type="dxa"/>
           </w:tcPr>
-          <w:p wp14:textId="77777777">
+          <w:p>
             <w:pPr>
               <w:pStyle w:val="Tabletext"/>
               <w:jc w:val="center"/>
@@ -264,12 +264,12 @@
           </w:p>
         </w:tc>
       </w:tr>
-      <w:tr xmlns:wp14="http://schemas.microsoft.com/office/word/2010/wordml" wp14:textId="77777777">
+      <w:tr>
         <w:tc>
           <w:tcPr>
             <w:tcW w:w="2304" w:type="dxa"/>
           </w:tcPr>
-          <w:p wp14:textId="77777777">
+          <w:p>
             <w:pPr>
               <w:pStyle w:val="Tabletext"/>
               <w:rPr>
@@ -280,13 +280,25 @@
               <w:rPr>
                 <w:lang w:val="sr-Latn-CS"/>
               </w:rPr>
-              <w:t>15</w:t>
-            </w:r>
-            <w:r>
-              <w:rPr>
-                <w:lang w:val="sr-Latn-CS"/>
-              </w:rPr>
-              <w:t>.03.2019</w:t>
+              <w:t>1</w:t>
+            </w:r>
+            <w:r>
+              <w:rPr>
+                <w:lang w:val="sr-Latn-CS"/>
+              </w:rPr>
+              <w:t>6</w:t>
+            </w:r>
+            <w:r>
+              <w:rPr>
+                <w:lang w:val="sr-Latn-CS"/>
+              </w:rPr>
+              <w:t>.03.20</w:t>
+            </w:r>
+            <w:r>
+              <w:rPr>
+                <w:lang w:val="sr-Latn-CS"/>
+              </w:rPr>
+              <w:t>23</w:t>
             </w:r>
             <w:r>
               <w:rPr>
@@ -300,7 +312,7 @@
           <w:tcPr>
             <w:tcW w:w="1152" w:type="dxa"/>
           </w:tcPr>
-          <w:p wp14:textId="77777777">
+          <w:p>
             <w:pPr>
               <w:pStyle w:val="Tabletext"/>
               <w:rPr>
@@ -319,7 +331,7 @@
           <w:tcPr>
             <w:tcW w:w="3598" w:type="dxa"/>
           </w:tcPr>
-          <w:p wp14:textId="77777777">
+          <w:p>
             <w:pPr>
               <w:pStyle w:val="Tabletext"/>
               <w:rPr>
@@ -338,7 +350,7 @@
           <w:tcPr>
             <w:tcW w:w="2195" w:type="dxa"/>
           </w:tcPr>
-          <w:p wp14:textId="77777777">
+          <w:p>
             <w:pPr>
               <w:pStyle w:val="Tabletext"/>
               <w:rPr>
@@ -354,12 +366,12 @@
           </w:p>
         </w:tc>
       </w:tr>
-      <w:tr xmlns:wp14="http://schemas.microsoft.com/office/word/2010/wordml" wp14:textId="77777777">
+      <w:tr>
         <w:tc>
           <w:tcPr>
             <w:tcW w:w="2304" w:type="dxa"/>
           </w:tcPr>
-          <w:p wp14:textId="77777777">
+          <w:p>
             <w:pPr>
               <w:pStyle w:val="Tabletext"/>
               <w:rPr>
@@ -372,7 +384,7 @@
           <w:tcPr>
             <w:tcW w:w="1152" w:type="dxa"/>
           </w:tcPr>
-          <w:p wp14:textId="77777777">
+          <w:p>
             <w:pPr>
               <w:pStyle w:val="Tabletext"/>
               <w:rPr>
@@ -385,7 +397,7 @@
           <w:tcPr>
             <w:tcW w:w="3598" w:type="dxa"/>
           </w:tcPr>
-          <w:p wp14:textId="77777777">
+          <w:p>
             <w:pPr>
               <w:pStyle w:val="Tabletext"/>
               <w:rPr>
@@ -398,7 +410,7 @@
           <w:tcPr>
             <w:tcW w:w="2195" w:type="dxa"/>
           </w:tcPr>
-          <w:p wp14:textId="77777777">
+          <w:p>
             <w:pPr>
               <w:pStyle w:val="Tabletext"/>
               <w:rPr>
@@ -408,12 +420,12 @@
           </w:p>
         </w:tc>
       </w:tr>
-      <w:tr xmlns:wp14="http://schemas.microsoft.com/office/word/2010/wordml" wp14:textId="77777777">
+      <w:tr>
         <w:tc>
           <w:tcPr>
             <w:tcW w:w="2304" w:type="dxa"/>
           </w:tcPr>
-          <w:p wp14:textId="77777777">
+          <w:p>
             <w:pPr>
               <w:pStyle w:val="Tabletext"/>
               <w:rPr>
@@ -426,7 +438,7 @@
           <w:tcPr>
             <w:tcW w:w="1152" w:type="dxa"/>
           </w:tcPr>
-          <w:p wp14:textId="77777777">
+          <w:p>
             <w:pPr>
               <w:pStyle w:val="Tabletext"/>
               <w:rPr>
@@ -439,7 +451,7 @@
           <w:tcPr>
             <w:tcW w:w="3598" w:type="dxa"/>
           </w:tcPr>
-          <w:p wp14:textId="77777777">
+          <w:p>
             <w:pPr>
               <w:pStyle w:val="Tabletext"/>
               <w:rPr>
@@ -452,7 +464,7 @@
           <w:tcPr>
             <w:tcW w:w="2195" w:type="dxa"/>
           </w:tcPr>
-          <w:p wp14:textId="77777777">
+          <w:p>
             <w:pPr>
               <w:pStyle w:val="Tabletext"/>
               <w:rPr>
@@ -462,12 +474,12 @@
           </w:p>
         </w:tc>
       </w:tr>
-      <w:tr xmlns:wp14="http://schemas.microsoft.com/office/word/2010/wordml" wp14:textId="77777777">
+      <w:tr>
         <w:tc>
           <w:tcPr>
             <w:tcW w:w="2304" w:type="dxa"/>
           </w:tcPr>
-          <w:p wp14:textId="77777777">
+          <w:p>
             <w:pPr>
               <w:pStyle w:val="Tabletext"/>
               <w:rPr>
@@ -480,7 +492,7 @@
           <w:tcPr>
             <w:tcW w:w="1152" w:type="dxa"/>
           </w:tcPr>
-          <w:p wp14:textId="77777777">
+          <w:p>
             <w:pPr>
               <w:pStyle w:val="Tabletext"/>
               <w:rPr>
@@ -493,7 +505,7 @@
           <w:tcPr>
             <w:tcW w:w="3598" w:type="dxa"/>
           </w:tcPr>
-          <w:p wp14:textId="77777777">
+          <w:p>
             <w:pPr>
               <w:pStyle w:val="Tabletext"/>
               <w:rPr>
@@ -506,7 +518,7 @@
           <w:tcPr>
             <w:tcW w:w="2195" w:type="dxa"/>
           </w:tcPr>
-          <w:p wp14:textId="77777777">
+          <w:p>
             <w:pPr>
               <w:pStyle w:val="Tabletext"/>
               <w:rPr>
@@ -517,14 +529,14 @@
         </w:tc>
       </w:tr>
     </w:tbl>
-    <w:p xmlns:wp14="http://schemas.microsoft.com/office/word/2010/wordml" wp14:textId="77777777">
+    <w:p>
       <w:pPr>
         <w:rPr>
           <w:lang w:val="sr-Latn-CS"/>
         </w:rPr>
       </w:pPr>
     </w:p>
-    <w:p xmlns:wp14="http://schemas.microsoft.com/office/word/2010/wordml" wp14:textId="77777777">
+    <w:p>
       <w:pPr>
         <w:pStyle w:val="Title"/>
         <w:rPr>
@@ -532,140 +544,140 @@
         </w:rPr>
       </w:pPr>
     </w:p>
-    <w:p xmlns:wp14="http://schemas.microsoft.com/office/word/2010/wordml" wp14:textId="77777777">
+    <w:p>
       <w:pPr>
         <w:rPr>
           <w:lang w:val="sr-Latn-CS"/>
         </w:rPr>
       </w:pPr>
     </w:p>
-    <w:p xmlns:wp14="http://schemas.microsoft.com/office/word/2010/wordml" wp14:textId="77777777">
+    <w:p>
       <w:pPr>
         <w:rPr>
           <w:lang w:val="sr-Latn-CS"/>
         </w:rPr>
       </w:pPr>
     </w:p>
-    <w:p xmlns:wp14="http://schemas.microsoft.com/office/word/2010/wordml" wp14:textId="77777777">
+    <w:p>
       <w:pPr>
         <w:rPr>
           <w:lang w:val="sr-Latn-CS"/>
         </w:rPr>
       </w:pPr>
     </w:p>
-    <w:p xmlns:wp14="http://schemas.microsoft.com/office/word/2010/wordml" wp14:textId="77777777">
+    <w:p>
       <w:pPr>
         <w:rPr>
           <w:lang w:val="sr-Latn-CS"/>
         </w:rPr>
       </w:pPr>
     </w:p>
-    <w:p xmlns:wp14="http://schemas.microsoft.com/office/word/2010/wordml" wp14:textId="77777777">
+    <w:p>
       <w:pPr>
         <w:rPr>
           <w:lang w:val="sr-Latn-CS"/>
         </w:rPr>
       </w:pPr>
     </w:p>
-    <w:p xmlns:wp14="http://schemas.microsoft.com/office/word/2010/wordml" wp14:textId="77777777">
+    <w:p>
       <w:pPr>
         <w:rPr>
           <w:lang w:val="sr-Latn-CS"/>
         </w:rPr>
       </w:pPr>
     </w:p>
-    <w:p xmlns:wp14="http://schemas.microsoft.com/office/word/2010/wordml" wp14:textId="77777777">
+    <w:p>
       <w:pPr>
         <w:rPr>
           <w:lang w:val="sr-Latn-CS"/>
         </w:rPr>
       </w:pPr>
     </w:p>
-    <w:p xmlns:wp14="http://schemas.microsoft.com/office/word/2010/wordml" wp14:textId="77777777">
+    <w:p>
       <w:pPr>
         <w:rPr>
           <w:lang w:val="sr-Latn-CS"/>
         </w:rPr>
       </w:pPr>
     </w:p>
-    <w:p xmlns:wp14="http://schemas.microsoft.com/office/word/2010/wordml" wp14:textId="77777777">
+    <w:p>
       <w:pPr>
         <w:rPr>
           <w:lang w:val="sr-Latn-CS"/>
         </w:rPr>
       </w:pPr>
     </w:p>
-    <w:p xmlns:wp14="http://schemas.microsoft.com/office/word/2010/wordml" wp14:textId="77777777">
+    <w:p>
       <w:pPr>
         <w:rPr>
           <w:lang w:val="sr-Latn-CS"/>
         </w:rPr>
       </w:pPr>
     </w:p>
-    <w:p xmlns:wp14="http://schemas.microsoft.com/office/word/2010/wordml" wp14:textId="77777777">
+    <w:p>
       <w:pPr>
         <w:rPr>
           <w:lang w:val="sr-Latn-CS"/>
         </w:rPr>
       </w:pPr>
     </w:p>
-    <w:p xmlns:wp14="http://schemas.microsoft.com/office/word/2010/wordml" wp14:textId="77777777">
+    <w:p>
       <w:pPr>
         <w:rPr>
           <w:lang w:val="sr-Latn-CS"/>
         </w:rPr>
       </w:pPr>
     </w:p>
-    <w:p xmlns:wp14="http://schemas.microsoft.com/office/word/2010/wordml" wp14:textId="77777777">
+    <w:p>
       <w:pPr>
         <w:rPr>
           <w:lang w:val="sr-Latn-CS"/>
         </w:rPr>
       </w:pPr>
     </w:p>
-    <w:p xmlns:wp14="http://schemas.microsoft.com/office/word/2010/wordml" wp14:textId="77777777">
+    <w:p>
       <w:pPr>
         <w:rPr>
           <w:lang w:val="sr-Latn-CS"/>
         </w:rPr>
       </w:pPr>
     </w:p>
-    <w:p xmlns:wp14="http://schemas.microsoft.com/office/word/2010/wordml" wp14:textId="77777777">
+    <w:p>
       <w:pPr>
         <w:rPr>
           <w:lang w:val="sr-Latn-CS"/>
         </w:rPr>
       </w:pPr>
     </w:p>
-    <w:p xmlns:wp14="http://schemas.microsoft.com/office/word/2010/wordml" wp14:textId="77777777">
+    <w:p>
       <w:pPr>
         <w:rPr>
           <w:lang w:val="sr-Latn-CS"/>
         </w:rPr>
       </w:pPr>
     </w:p>
-    <w:p xmlns:wp14="http://schemas.microsoft.com/office/word/2010/wordml" wp14:textId="77777777">
+    <w:p>
       <w:pPr>
         <w:rPr>
           <w:lang w:val="sr-Latn-CS"/>
         </w:rPr>
       </w:pPr>
     </w:p>
-    <w:p xmlns:wp14="http://schemas.microsoft.com/office/word/2010/wordml" wp14:textId="77777777">
+    <w:p>
       <w:pPr>
         <w:rPr>
           <w:lang w:val="sr-Latn-CS"/>
         </w:rPr>
       </w:pPr>
     </w:p>
-    <w:p xmlns:wp14="http://schemas.microsoft.com/office/word/2010/wordml" wp14:textId="77777777">
+    <w:p>
       <w:pPr>
         <w:rPr>
           <w:lang w:val="sr-Latn-CS"/>
         </w:rPr>
       </w:pPr>
     </w:p>
-    <w:p xmlns:wp14="http://schemas.microsoft.com/office/word/2010/wordml" wp14:textId="77777777">
+    <w:p>
       <w:pPr>
         <w:pStyle w:val="Title"/>
         <w:tabs>
@@ -683,7 +695,7 @@
         <w:tab/>
       </w:r>
     </w:p>
-    <w:p xmlns:wp14="http://schemas.microsoft.com/office/word/2010/wordml" wp14:textId="77777777">
+    <w:p>
       <w:pPr>
         <w:pStyle w:val="Title"/>
         <w:rPr>
@@ -704,7 +716,7 @@
         <w:t>Sadržaj</w:t>
       </w:r>
     </w:p>
-    <w:p xmlns:wp14="http://schemas.microsoft.com/office/word/2010/wordml" wp14:textId="77777777">
+    <w:p>
       <w:pPr>
         <w:pStyle w:val="TOC1"/>
         <w:tabs>
@@ -802,7 +814,7 @@
         <w:fldChar w:fldCharType="end"/>
       </w:r>
     </w:p>
-    <w:p xmlns:wp14="http://schemas.microsoft.com/office/word/2010/wordml" wp14:textId="77777777">
+    <w:p>
       <w:pPr>
         <w:pStyle w:val="TOC1"/>
         <w:tabs>
@@ -882,7 +894,7 @@
         <w:fldChar w:fldCharType="end"/>
       </w:r>
     </w:p>
-    <w:p xmlns:wp14="http://schemas.microsoft.com/office/word/2010/wordml" wp14:textId="77777777">
+    <w:p>
       <w:pPr>
         <w:pStyle w:val="TOC1"/>
         <w:tabs>
@@ -962,7 +974,7 @@
         <w:fldChar w:fldCharType="end"/>
       </w:r>
     </w:p>
-    <w:p xmlns:wp14="http://schemas.microsoft.com/office/word/2010/wordml" wp14:textId="77777777">
+    <w:p>
       <w:pPr>
         <w:pStyle w:val="TOC1"/>
         <w:tabs>
@@ -1042,7 +1054,7 @@
         <w:fldChar w:fldCharType="end"/>
       </w:r>
     </w:p>
-    <w:p xmlns:wp14="http://schemas.microsoft.com/office/word/2010/wordml" wp14:textId="77777777">
+    <w:p>
       <w:pPr>
         <w:pStyle w:val="TOC1"/>
         <w:tabs>
@@ -1122,7 +1134,7 @@
         <w:fldChar w:fldCharType="end"/>
       </w:r>
     </w:p>
-    <w:p xmlns:wp14="http://schemas.microsoft.com/office/word/2010/wordml" wp14:textId="77777777">
+    <w:p>
       <w:pPr>
         <w:pStyle w:val="TOC1"/>
         <w:tabs>
@@ -1202,7 +1214,7 @@
         <w:fldChar w:fldCharType="end"/>
       </w:r>
     </w:p>
-    <w:p xmlns:wp14="http://schemas.microsoft.com/office/word/2010/wordml" wp14:textId="77777777">
+    <w:p>
       <w:pPr>
         <w:pStyle w:val="TOC1"/>
         <w:tabs>
@@ -1282,7 +1294,7 @@
         <w:fldChar w:fldCharType="end"/>
       </w:r>
     </w:p>
-    <w:p xmlns:wp14="http://schemas.microsoft.com/office/word/2010/wordml" wp14:textId="77777777">
+    <w:p>
       <w:pPr>
         <w:pStyle w:val="TOC1"/>
         <w:tabs>
@@ -1362,7 +1374,7 @@
         <w:fldChar w:fldCharType="end"/>
       </w:r>
     </w:p>
-    <w:p xmlns:wp14="http://schemas.microsoft.com/office/word/2010/wordml" wp14:textId="77777777">
+    <w:p>
       <w:pPr>
         <w:pStyle w:val="TOC2"/>
         <w:tabs>
@@ -1442,7 +1454,7 @@
         <w:fldChar w:fldCharType="end"/>
       </w:r>
     </w:p>
-    <w:p xmlns:wp14="http://schemas.microsoft.com/office/word/2010/wordml" wp14:textId="77777777">
+    <w:p>
       <w:pPr>
         <w:pStyle w:val="TOC2"/>
         <w:tabs>
@@ -1522,7 +1534,7 @@
         <w:fldChar w:fldCharType="end"/>
       </w:r>
     </w:p>
-    <w:p xmlns:wp14="http://schemas.microsoft.com/office/word/2010/wordml" wp14:textId="77777777">
+    <w:p>
       <w:pPr>
         <w:pStyle w:val="TOC2"/>
         <w:tabs>
@@ -1602,7 +1614,7 @@
         <w:fldChar w:fldCharType="end"/>
       </w:r>
     </w:p>
-    <w:p xmlns:wp14="http://schemas.microsoft.com/office/word/2010/wordml" wp14:textId="77777777">
+    <w:p>
       <w:pPr>
         <w:pStyle w:val="TOC1"/>
         <w:tabs>
@@ -1682,7 +1694,7 @@
         <w:fldChar w:fldCharType="end"/>
       </w:r>
     </w:p>
-    <w:p xmlns:wp14="http://schemas.microsoft.com/office/word/2010/wordml" wp14:textId="77777777">
+    <w:p>
       <w:pPr>
         <w:pStyle w:val="Title"/>
         <w:rPr>
@@ -1711,7 +1723,7 @@
         <w:t xml:space="preserve">Plan realizacije projekta </w:t>
       </w:r>
     </w:p>
-    <w:p xmlns:wp14="http://schemas.microsoft.com/office/word/2010/wordml" wp14:textId="77777777">
+    <w:p>
       <w:pPr>
         <w:pStyle w:val="Heading1"/>
         <w:numPr>
@@ -1722,7 +1734,7 @@
           <w:lang w:val="sr-Latn-CS"/>
         </w:rPr>
       </w:pPr>
-      <w:bookmarkStart w:name="_Toc3583403" w:id="0"/>
+      <w:bookmarkStart w:id="0" w:name="_Toc3583403"/>
       <w:r>
         <w:rPr>
           <w:lang w:val="sr-Latn-CS"/>
@@ -1737,7 +1749,7 @@
       </w:r>
       <w:bookmarkEnd w:id="0"/>
     </w:p>
-    <w:p xmlns:wp14="http://schemas.microsoft.com/office/word/2010/wordml" wp14:textId="77777777">
+    <w:p>
       <w:pPr>
         <w:pStyle w:val="BodyText"/>
         <w:rPr>
@@ -1835,14 +1847,14 @@
         <w:t xml:space="preserve">.  </w:t>
       </w:r>
     </w:p>
-    <w:p xmlns:wp14="http://schemas.microsoft.com/office/word/2010/wordml" wp14:textId="77777777">
+    <w:p>
       <w:pPr>
         <w:pStyle w:val="Heading1"/>
         <w:rPr>
           <w:lang w:val="sr-Latn-CS"/>
         </w:rPr>
       </w:pPr>
-      <w:bookmarkStart w:name="_Toc3583404" w:id="1"/>
+      <w:bookmarkStart w:id="1" w:name="_Toc3583404"/>
       <w:r>
         <w:rPr>
           <w:lang w:val="sr-Latn-CS"/>
@@ -1857,7 +1869,7 @@
       </w:r>
       <w:bookmarkEnd w:id="1"/>
     </w:p>
-    <w:p xmlns:wp14="http://schemas.microsoft.com/office/word/2010/wordml" wp14:textId="77777777">
+    <w:p>
       <w:pPr>
         <w:pStyle w:val="BodyText"/>
         <w:rPr>
@@ -1931,9 +1943,6 @@
         <w:t>efikasno prezentovanje, kreiranje i odr</w:t>
       </w:r>
       <w:r>
-        <w:rPr>
-          <w:lang/>
-        </w:rPr>
         <w:t>žavanje oglasa vezanih za usluge i proizvode koje pružaju korisnici</w:t>
       </w:r>
       <w:r>
@@ -1943,7 +1952,7 @@
         <w:t xml:space="preserve">. </w:t>
       </w:r>
     </w:p>
-    <w:p xmlns:wp14="http://schemas.microsoft.com/office/word/2010/wordml" wp14:textId="77777777">
+    <w:p>
       <w:pPr>
         <w:pStyle w:val="BodyText"/>
         <w:rPr>
@@ -1963,14 +1972,14 @@
         <w:t xml:space="preserve">[1].  </w:t>
       </w:r>
     </w:p>
-    <w:p xmlns:wp14="http://schemas.microsoft.com/office/word/2010/wordml" wp14:textId="77777777">
+    <w:p>
       <w:pPr>
         <w:pStyle w:val="Heading1"/>
         <w:rPr>
           <w:lang w:val="sr-Latn-CS"/>
         </w:rPr>
       </w:pPr>
-      <w:bookmarkStart w:name="_Toc3583405" w:id="2"/>
+      <w:bookmarkStart w:id="2" w:name="_Toc3583405"/>
       <w:r>
         <w:rPr>
           <w:lang w:val="sr-Latn-CS"/>
@@ -1979,7 +1988,7 @@
       </w:r>
       <w:bookmarkEnd w:id="2"/>
     </w:p>
-    <w:p xmlns:wp14="http://schemas.microsoft.com/office/word/2010/wordml" wp14:textId="77777777">
+    <w:p>
       <w:pPr>
         <w:pStyle w:val="BodyText"/>
         <w:rPr>
@@ -1999,7 +2008,7 @@
         <w:t>:</w:t>
       </w:r>
     </w:p>
-    <w:p xmlns:wp14="http://schemas.microsoft.com/office/word/2010/wordml" wp14:textId="77777777">
+    <w:p>
       <w:pPr>
         <w:pStyle w:val="BodyText"/>
         <w:numPr>
@@ -2082,7 +2091,7 @@
         <w:t>.</w:t>
       </w:r>
     </w:p>
-    <w:p xmlns:wp14="http://schemas.microsoft.com/office/word/2010/wordml" wp14:textId="77777777">
+    <w:p>
       <w:pPr>
         <w:pStyle w:val="BodyText"/>
         <w:numPr>
@@ -2135,14 +2144,14 @@
         <w:t>.</w:t>
       </w:r>
     </w:p>
-    <w:p xmlns:wp14="http://schemas.microsoft.com/office/word/2010/wordml" wp14:textId="77777777">
+    <w:p>
       <w:pPr>
         <w:pStyle w:val="Heading1"/>
         <w:rPr>
           <w:lang w:val="sr-Latn-CS"/>
         </w:rPr>
       </w:pPr>
-      <w:bookmarkStart w:name="_Toc3583406" w:id="3"/>
+      <w:bookmarkStart w:id="3" w:name="_Toc3583406"/>
       <w:r>
         <w:rPr>
           <w:lang w:val="sr-Latn-CS"/>
@@ -2151,7 +2160,7 @@
       </w:r>
       <w:bookmarkEnd w:id="3"/>
     </w:p>
-    <w:p xmlns:wp14="http://schemas.microsoft.com/office/word/2010/wordml" wp14:textId="77777777">
+    <w:p>
       <w:pPr>
         <w:pStyle w:val="BodyText"/>
         <w:rPr>
@@ -2213,7 +2222,7 @@
         <w:t>:</w:t>
       </w:r>
     </w:p>
-    <w:p xmlns:wp14="http://schemas.microsoft.com/office/word/2010/wordml" wp14:textId="77777777">
+    <w:p>
       <w:pPr>
         <w:pStyle w:val="BodyText"/>
         <w:rPr>
@@ -2226,12 +2235,12 @@
         <w:tblW w:w="0" w:type="auto"/>
         <w:jc w:val="center"/>
         <w:tblBorders>
-          <w:top w:val="single" w:color="auto" w:sz="4" w:space="0"/>
-          <w:left w:val="single" w:color="auto" w:sz="4" w:space="0"/>
-          <w:bottom w:val="single" w:color="auto" w:sz="4" w:space="0"/>
-          <w:right w:val="single" w:color="auto" w:sz="4" w:space="0"/>
-          <w:insideH w:val="single" w:color="auto" w:sz="4" w:space="0"/>
-          <w:insideV w:val="single" w:color="auto" w:sz="4" w:space="0"/>
+          <w:top w:val="single" w:sz="4" w:space="0" w:color="auto"/>
+          <w:left w:val="single" w:sz="4" w:space="0" w:color="auto"/>
+          <w:bottom w:val="single" w:sz="4" w:space="0" w:color="auto"/>
+          <w:right w:val="single" w:sz="4" w:space="0" w:color="auto"/>
+          <w:insideH w:val="single" w:sz="4" w:space="0" w:color="auto"/>
+          <w:insideV w:val="single" w:sz="4" w:space="0" w:color="auto"/>
         </w:tblBorders>
         <w:tblLayout w:type="fixed"/>
         <w:tblLook w:val="0000"/>
@@ -2241,7 +2250,7 @@
         <w:gridCol w:w="1800"/>
         <w:gridCol w:w="1620"/>
       </w:tblGrid>
-      <w:tr xmlns:wp14="http://schemas.microsoft.com/office/word/2010/wordml" wp14:textId="77777777">
+      <w:tr>
         <w:trPr>
           <w:jc w:val="center"/>
         </w:trPr>
@@ -2249,7 +2258,7 @@
           <w:tcPr>
             <w:tcW w:w="2160" w:type="dxa"/>
           </w:tcPr>
-          <w:p wp14:textId="77777777">
+          <w:p>
             <w:pPr>
               <w:pStyle w:val="BodyText"/>
               <w:ind w:left="0"/>
@@ -2273,7 +2282,7 @@
           <w:tcPr>
             <w:tcW w:w="1800" w:type="dxa"/>
           </w:tcPr>
-          <w:p wp14:textId="77777777">
+          <w:p>
             <w:pPr>
               <w:pStyle w:val="BodyText"/>
               <w:ind w:left="0"/>
@@ -2297,7 +2306,7 @@
           <w:tcPr>
             <w:tcW w:w="1620" w:type="dxa"/>
           </w:tcPr>
-          <w:p wp14:textId="77777777">
+          <w:p>
             <w:pPr>
               <w:pStyle w:val="BodyText"/>
               <w:ind w:left="0"/>
@@ -2318,7 +2327,7 @@
           </w:p>
         </w:tc>
       </w:tr>
-      <w:tr xmlns:wp14="http://schemas.microsoft.com/office/word/2010/wordml" wp14:textId="77777777">
+      <w:tr>
         <w:trPr>
           <w:jc w:val="center"/>
         </w:trPr>
@@ -2326,7 +2335,7 @@
           <w:tcPr>
             <w:tcW w:w="2160" w:type="dxa"/>
           </w:tcPr>
-          <w:p wp14:textId="77777777">
+          <w:p>
             <w:pPr>
               <w:pStyle w:val="BodyText"/>
               <w:ind w:left="0"/>
@@ -2346,7 +2355,7 @@
           <w:tcPr>
             <w:tcW w:w="1800" w:type="dxa"/>
           </w:tcPr>
-          <w:p wp14:textId="77777777">
+          <w:p>
             <w:pPr>
               <w:pStyle w:val="BodyText"/>
               <w:ind w:left="0"/>
@@ -2366,7 +2375,7 @@
           <w:tcPr>
             <w:tcW w:w="1620" w:type="dxa"/>
           </w:tcPr>
-          <w:p wp14:textId="77777777">
+          <w:p>
             <w:pPr>
               <w:pStyle w:val="BodyText"/>
               <w:ind w:left="0"/>
@@ -2395,7 +2404,7 @@
           </w:p>
         </w:tc>
       </w:tr>
-      <w:tr xmlns:wp14="http://schemas.microsoft.com/office/word/2010/wordml" wp14:textId="77777777">
+      <w:tr>
         <w:trPr>
           <w:jc w:val="center"/>
         </w:trPr>
@@ -2403,7 +2412,7 @@
           <w:tcPr>
             <w:tcW w:w="2160" w:type="dxa"/>
           </w:tcPr>
-          <w:p wp14:textId="77777777">
+          <w:p>
             <w:pPr>
               <w:pStyle w:val="BodyText"/>
               <w:ind w:left="0"/>
@@ -2423,7 +2432,7 @@
           <w:tcPr>
             <w:tcW w:w="1800" w:type="dxa"/>
           </w:tcPr>
-          <w:p wp14:textId="77777777">
+          <w:p>
             <w:pPr>
               <w:pStyle w:val="BodyText"/>
               <w:ind w:left="0"/>
@@ -2443,7 +2452,7 @@
           <w:tcPr>
             <w:tcW w:w="1620" w:type="dxa"/>
           </w:tcPr>
-          <w:p wp14:textId="77777777">
+          <w:p>
             <w:pPr>
               <w:pStyle w:val="BodyText"/>
               <w:ind w:left="0"/>
@@ -2466,7 +2475,7 @@
           </w:p>
         </w:tc>
       </w:tr>
-      <w:tr xmlns:wp14="http://schemas.microsoft.com/office/word/2010/wordml" wp14:textId="77777777">
+      <w:tr>
         <w:trPr>
           <w:jc w:val="center"/>
         </w:trPr>
@@ -2474,7 +2483,7 @@
           <w:tcPr>
             <w:tcW w:w="2160" w:type="dxa"/>
           </w:tcPr>
-          <w:p wp14:textId="77777777">
+          <w:p>
             <w:pPr>
               <w:pStyle w:val="BodyText"/>
               <w:ind w:left="0"/>
@@ -2494,7 +2503,7 @@
           <w:tcPr>
             <w:tcW w:w="1800" w:type="dxa"/>
           </w:tcPr>
-          <w:p wp14:textId="77777777">
+          <w:p>
             <w:pPr>
               <w:pStyle w:val="BodyText"/>
               <w:ind w:left="0"/>
@@ -2514,7 +2523,7 @@
           <w:tcPr>
             <w:tcW w:w="1620" w:type="dxa"/>
           </w:tcPr>
-          <w:p wp14:textId="77777777">
+          <w:p>
             <w:pPr>
               <w:pStyle w:val="BodyText"/>
               <w:ind w:left="0"/>
@@ -2543,7 +2552,7 @@
           </w:p>
         </w:tc>
       </w:tr>
-      <w:tr xmlns:wp14="http://schemas.microsoft.com/office/word/2010/wordml" wp14:textId="77777777">
+      <w:tr>
         <w:trPr>
           <w:jc w:val="center"/>
         </w:trPr>
@@ -2551,7 +2560,7 @@
           <w:tcPr>
             <w:tcW w:w="2160" w:type="dxa"/>
           </w:tcPr>
-          <w:p wp14:textId="77777777">
+          <w:p>
             <w:pPr>
               <w:pStyle w:val="BodyText"/>
               <w:ind w:left="0"/>
@@ -2571,7 +2580,7 @@
           <w:tcPr>
             <w:tcW w:w="1800" w:type="dxa"/>
           </w:tcPr>
-          <w:p wp14:textId="77777777">
+          <w:p>
             <w:pPr>
               <w:pStyle w:val="BodyText"/>
               <w:ind w:left="0"/>
@@ -2591,7 +2600,7 @@
           <w:tcPr>
             <w:tcW w:w="1620" w:type="dxa"/>
           </w:tcPr>
-          <w:p wp14:textId="77777777">
+          <w:p>
             <w:pPr>
               <w:pStyle w:val="BodyText"/>
               <w:ind w:left="0"/>
@@ -2621,7 +2630,7 @@
         </w:tc>
       </w:tr>
     </w:tbl>
-    <w:p xmlns:wp14="http://schemas.microsoft.com/office/word/2010/wordml" wp14:textId="77777777">
+    <w:p>
       <w:pPr>
         <w:pStyle w:val="BodyText"/>
         <w:rPr>
@@ -2629,7 +2638,7 @@
         </w:rPr>
       </w:pPr>
     </w:p>
-    <w:p xmlns:wp14="http://schemas.microsoft.com/office/word/2010/wordml" wp14:textId="77777777">
+    <w:p>
       <w:pPr>
         <w:pStyle w:val="BodyText"/>
         <w:tabs>
@@ -2712,7 +2721,7 @@
         <w:t>.</w:t>
       </w:r>
     </w:p>
-    <w:p xmlns:wp14="http://schemas.microsoft.com/office/word/2010/wordml" wp14:textId="77777777">
+    <w:p>
       <w:pPr>
         <w:pStyle w:val="BodyText"/>
         <w:tabs>
@@ -2737,12 +2746,12 @@
         <w:tblW w:w="0" w:type="auto"/>
         <w:jc w:val="right"/>
         <w:tblBorders>
-          <w:top w:val="single" w:color="auto" w:sz="4" w:space="0"/>
-          <w:left w:val="single" w:color="auto" w:sz="4" w:space="0"/>
-          <w:bottom w:val="single" w:color="auto" w:sz="4" w:space="0"/>
-          <w:right w:val="single" w:color="auto" w:sz="4" w:space="0"/>
-          <w:insideH w:val="single" w:color="auto" w:sz="4" w:space="0"/>
-          <w:insideV w:val="single" w:color="auto" w:sz="4" w:space="0"/>
+          <w:top w:val="single" w:sz="4" w:space="0" w:color="auto"/>
+          <w:left w:val="single" w:sz="4" w:space="0" w:color="auto"/>
+          <w:bottom w:val="single" w:sz="4" w:space="0" w:color="auto"/>
+          <w:right w:val="single" w:sz="4" w:space="0" w:color="auto"/>
+          <w:insideH w:val="single" w:sz="4" w:space="0" w:color="auto"/>
+          <w:insideV w:val="single" w:sz="4" w:space="0" w:color="auto"/>
         </w:tblBorders>
         <w:tblLayout w:type="fixed"/>
         <w:tblLook w:val="0000"/>
@@ -2752,7 +2761,7 @@
         <w:gridCol w:w="4819"/>
         <w:gridCol w:w="2601"/>
       </w:tblGrid>
-      <w:tr xmlns:wp14="http://schemas.microsoft.com/office/word/2010/wordml" wp14:textId="77777777">
+      <w:tr>
         <w:trPr>
           <w:jc w:val="right"/>
         </w:trPr>
@@ -2760,7 +2769,7 @@
           <w:tcPr>
             <w:tcW w:w="1276" w:type="dxa"/>
           </w:tcPr>
-          <w:p wp14:textId="77777777">
+          <w:p>
             <w:pPr>
               <w:pStyle w:val="BodyText"/>
               <w:ind w:left="0"/>
@@ -2782,7 +2791,7 @@
           <w:tcPr>
             <w:tcW w:w="4819" w:type="dxa"/>
           </w:tcPr>
-          <w:p wp14:textId="77777777">
+          <w:p>
             <w:pPr>
               <w:pStyle w:val="BodyText"/>
               <w:ind w:left="0"/>
@@ -2804,7 +2813,7 @@
           <w:tcPr>
             <w:tcW w:w="2601" w:type="dxa"/>
           </w:tcPr>
-          <w:p wp14:textId="77777777">
+          <w:p>
             <w:pPr>
               <w:pStyle w:val="BodyText"/>
               <w:ind w:left="0"/>
@@ -2823,7 +2832,7 @@
           </w:p>
         </w:tc>
       </w:tr>
-      <w:tr xmlns:wp14="http://schemas.microsoft.com/office/word/2010/wordml" wp14:textId="77777777">
+      <w:tr>
         <w:trPr>
           <w:jc w:val="right"/>
         </w:trPr>
@@ -2831,7 +2840,7 @@
           <w:tcPr>
             <w:tcW w:w="1276" w:type="dxa"/>
           </w:tcPr>
-          <w:p wp14:textId="77777777">
+          <w:p>
             <w:pPr>
               <w:pStyle w:val="BodyText"/>
               <w:ind w:left="0"/>
@@ -2851,7 +2860,7 @@
           <w:tcPr>
             <w:tcW w:w="4819" w:type="dxa"/>
           </w:tcPr>
-          <w:p wp14:textId="77777777">
+          <w:p>
             <w:pPr>
               <w:pStyle w:val="BodyText"/>
               <w:ind w:left="0"/>
@@ -2895,7 +2904,7 @@
           <w:tcPr>
             <w:tcW w:w="2601" w:type="dxa"/>
           </w:tcPr>
-          <w:p wp14:textId="77777777">
+          <w:p>
             <w:pPr>
               <w:pStyle w:val="BodyText"/>
               <w:ind w:left="0"/>
@@ -2912,7 +2921,7 @@
               <w:t>Izrada vizije sistema.</w:t>
             </w:r>
           </w:p>
-          <w:p wp14:textId="77777777">
+          <w:p>
             <w:pPr>
               <w:pStyle w:val="BodyText"/>
               <w:ind w:left="0"/>
@@ -2930,7 +2939,7 @@
           </w:p>
         </w:tc>
       </w:tr>
-      <w:tr xmlns:wp14="http://schemas.microsoft.com/office/word/2010/wordml" wp14:textId="77777777">
+      <w:tr>
         <w:trPr>
           <w:jc w:val="right"/>
         </w:trPr>
@@ -2938,7 +2947,7 @@
           <w:tcPr>
             <w:tcW w:w="1276" w:type="dxa"/>
           </w:tcPr>
-          <w:p wp14:textId="77777777">
+          <w:p>
             <w:pPr>
               <w:pStyle w:val="BodyText"/>
               <w:ind w:left="0"/>
@@ -2958,7 +2967,7 @@
           <w:tcPr>
             <w:tcW w:w="4819" w:type="dxa"/>
           </w:tcPr>
-          <w:p wp14:textId="77777777">
+          <w:p>
             <w:pPr>
               <w:pStyle w:val="BodyText"/>
               <w:ind w:left="0"/>
@@ -3003,7 +3012,7 @@
               <w:t xml:space="preserve">Potrebno je izvršiti analizu svih slučajeva korišćenja, definisati arhitekturu sistema i započeti projektovanje odgovarajućih komponenti sistema. </w:t>
             </w:r>
           </w:p>
-          <w:p wp14:textId="77777777">
+          <w:p>
             <w:pPr>
               <w:pStyle w:val="BodyText"/>
               <w:ind w:left="0"/>
@@ -3018,7 +3027,7 @@
               <w:t>Nakon razvoja arhitekturnog prototipa potrebno je izvršiti proveru pogodnosti odabrane arhitekture.</w:t>
             </w:r>
           </w:p>
-          <w:p wp14:textId="77777777">
+          <w:p>
             <w:pPr>
               <w:pStyle w:val="BodyText"/>
               <w:ind w:left="0"/>
@@ -3038,7 +3047,7 @@
           <w:tcPr>
             <w:tcW w:w="2601" w:type="dxa"/>
           </w:tcPr>
-          <w:p wp14:textId="77777777">
+          <w:p>
             <w:pPr>
               <w:pStyle w:val="BodyText"/>
               <w:ind w:left="0"/>
@@ -3055,7 +3064,7 @@
               <w:t>Završetak izrade dokumenta o zahtevima.</w:t>
             </w:r>
           </w:p>
-          <w:p wp14:textId="77777777">
+          <w:p>
             <w:pPr>
               <w:pStyle w:val="BodyText"/>
               <w:ind w:left="0"/>
@@ -3072,7 +3081,7 @@
               <w:t>Izrada arhitekturnog projekta.</w:t>
             </w:r>
           </w:p>
-          <w:p wp14:textId="77777777">
+          <w:p>
             <w:pPr>
               <w:pStyle w:val="BodyText"/>
               <w:ind w:left="0"/>
@@ -3087,7 +3096,7 @@
               <w:t>Razvoj arhitekturnog prototipa.</w:t>
             </w:r>
           </w:p>
-          <w:p wp14:textId="77777777">
+          <w:p>
             <w:pPr>
               <w:pStyle w:val="BodyText"/>
               <w:ind w:left="0"/>
@@ -3104,7 +3113,7 @@
           </w:p>
         </w:tc>
       </w:tr>
-      <w:tr xmlns:wp14="http://schemas.microsoft.com/office/word/2010/wordml" wp14:textId="77777777">
+      <w:tr>
         <w:trPr>
           <w:jc w:val="right"/>
         </w:trPr>
@@ -3112,7 +3121,7 @@
           <w:tcPr>
             <w:tcW w:w="1276" w:type="dxa"/>
           </w:tcPr>
-          <w:p wp14:textId="77777777">
+          <w:p>
             <w:pPr>
               <w:pStyle w:val="BodyText"/>
               <w:ind w:left="0"/>
@@ -3132,7 +3141,7 @@
           <w:tcPr>
             <w:tcW w:w="4819" w:type="dxa"/>
           </w:tcPr>
-          <w:p wp14:textId="77777777">
+          <w:p>
             <w:pPr>
               <w:pStyle w:val="BodyText"/>
               <w:ind w:left="0"/>
@@ -3177,7 +3186,7 @@
               <w:t xml:space="preserve"> verzija softvera će biti spremna.</w:t>
             </w:r>
           </w:p>
-          <w:p wp14:textId="77777777">
+          <w:p>
             <w:pPr>
               <w:pStyle w:val="BodyText"/>
               <w:ind w:left="0"/>
@@ -3221,7 +3230,7 @@
           <w:tcPr>
             <w:tcW w:w="2601" w:type="dxa"/>
           </w:tcPr>
-          <w:p wp14:textId="77777777">
+          <w:p>
             <w:pPr>
               <w:pStyle w:val="BodyText"/>
               <w:ind w:left="0"/>
@@ -3238,7 +3247,7 @@
               <w:t>Izrada detaljnog projekta.</w:t>
             </w:r>
           </w:p>
-          <w:p wp14:textId="77777777">
+          <w:p>
             <w:pPr>
               <w:pStyle w:val="BodyText"/>
               <w:ind w:left="0"/>
@@ -3253,7 +3262,7 @@
               <w:t>Razvoj beta verzije sistema.</w:t>
             </w:r>
           </w:p>
-          <w:p wp14:textId="77777777">
+          <w:p>
             <w:pPr>
               <w:pStyle w:val="BodyText"/>
               <w:ind w:left="0"/>
@@ -3270,7 +3279,7 @@
               <w:t>Izrada plana testiranja.</w:t>
             </w:r>
           </w:p>
-          <w:p wp14:textId="77777777">
+          <w:p>
             <w:pPr>
               <w:pStyle w:val="BodyText"/>
               <w:ind w:left="0"/>
@@ -3285,7 +3294,7 @@
               <w:t>Testiranje sistema.</w:t>
             </w:r>
           </w:p>
-          <w:p wp14:textId="77777777">
+          <w:p>
             <w:pPr>
               <w:pStyle w:val="BodyText"/>
               <w:ind w:left="0"/>
@@ -3330,7 +3339,7 @@
               <w:t>.</w:t>
             </w:r>
           </w:p>
-          <w:p wp14:textId="77777777">
+          <w:p>
             <w:pPr>
               <w:pStyle w:val="BodyText"/>
               <w:ind w:left="0"/>
@@ -3359,7 +3368,7 @@
           </w:p>
         </w:tc>
       </w:tr>
-      <w:tr xmlns:wp14="http://schemas.microsoft.com/office/word/2010/wordml" wp14:textId="77777777">
+      <w:tr>
         <w:trPr>
           <w:jc w:val="right"/>
         </w:trPr>
@@ -3367,7 +3376,7 @@
           <w:tcPr>
             <w:tcW w:w="1276" w:type="dxa"/>
           </w:tcPr>
-          <w:p wp14:textId="77777777">
+          <w:p>
             <w:pPr>
               <w:pStyle w:val="BodyText"/>
               <w:ind w:left="0"/>
@@ -3387,7 +3396,7 @@
           <w:tcPr>
             <w:tcW w:w="4819" w:type="dxa"/>
           </w:tcPr>
-          <w:p wp14:textId="77777777">
+          <w:p>
             <w:pPr>
               <w:pStyle w:val="BodyText"/>
               <w:ind w:left="0"/>
@@ -3438,7 +3447,7 @@
               <w:t xml:space="preserve">. </w:t>
             </w:r>
           </w:p>
-          <w:p wp14:textId="77777777">
+          <w:p>
             <w:pPr>
               <w:pStyle w:val="BodyText"/>
               <w:ind w:left="0"/>
@@ -3512,7 +3521,7 @@
           <w:tcPr>
             <w:tcW w:w="2601" w:type="dxa"/>
           </w:tcPr>
-          <w:p wp14:textId="77777777">
+          <w:p>
             <w:pPr>
               <w:pStyle w:val="BodyText"/>
               <w:ind w:left="0"/>
@@ -3529,7 +3538,7 @@
               <w:t>Izrada korisničkog uputstva.</w:t>
             </w:r>
           </w:p>
-          <w:p wp14:textId="77777777">
+          <w:p>
             <w:pPr>
               <w:pStyle w:val="BodyText"/>
               <w:ind w:left="0"/>
@@ -3563,7 +3572,7 @@
         </w:tc>
       </w:tr>
     </w:tbl>
-    <w:p xmlns:wp14="http://schemas.microsoft.com/office/word/2010/wordml" wp14:textId="77777777">
+    <w:p>
       <w:pPr>
         <w:pStyle w:val="BodyText"/>
         <w:tabs>
@@ -3577,7 +3586,7 @@
         </w:rPr>
       </w:pPr>
     </w:p>
-    <w:p xmlns:wp14="http://schemas.microsoft.com/office/word/2010/wordml" wp14:textId="77777777">
+    <w:p>
       <w:pPr>
         <w:pStyle w:val="BodyText"/>
         <w:tabs>
@@ -3663,7 +3672,7 @@
         <w:t>ezultati</w:t>
       </w:r>
     </w:p>
-    <w:p xmlns:wp14="http://schemas.microsoft.com/office/word/2010/wordml" wp14:textId="77777777">
+    <w:p>
       <w:pPr>
         <w:pStyle w:val="BodyText"/>
         <w:rPr>
@@ -3671,7 +3680,7 @@
         </w:rPr>
       </w:pPr>
     </w:p>
-    <w:p xmlns:wp14="http://schemas.microsoft.com/office/word/2010/wordml" wp14:textId="77777777">
+    <w:p>
       <w:pPr>
         <w:pStyle w:val="BodyText"/>
         <w:rPr>
@@ -3697,7 +3706,7 @@
         <w:t>6.</w:t>
       </w:r>
     </w:p>
-    <w:p xmlns:wp14="http://schemas.microsoft.com/office/word/2010/wordml" wp14:textId="77777777">
+    <w:p>
       <w:pPr>
         <w:pStyle w:val="BodyText"/>
         <w:rPr>
@@ -3735,7 +3744,7 @@
         <w:t>.</w:t>
       </w:r>
     </w:p>
-    <w:p xmlns:wp14="http://schemas.microsoft.com/office/word/2010/wordml" wp14:textId="77777777">
+    <w:p>
       <w:pPr>
         <w:pStyle w:val="Heading1"/>
         <w:rPr>
@@ -3743,7 +3752,7 @@
           <w:lang w:val="sr-Latn-CS"/>
         </w:rPr>
       </w:pPr>
-      <w:bookmarkStart w:name="_Toc3583407" w:id="4"/>
+      <w:bookmarkStart w:id="4" w:name="_Toc3583407"/>
       <w:r>
         <w:rPr>
           <w:lang w:val="sr-Latn-CS"/>
@@ -3752,7 +3761,7 @@
       </w:r>
       <w:bookmarkEnd w:id="4"/>
     </w:p>
-    <w:p xmlns:wp14="http://schemas.microsoft.com/office/word/2010/wordml" wp14:textId="77777777">
+    <w:p>
       <w:pPr>
         <w:pStyle w:val="BodyText"/>
         <w:rPr>
@@ -3796,7 +3805,7 @@
         <w:t>].</w:t>
       </w:r>
     </w:p>
-    <w:p xmlns:wp14="http://schemas.microsoft.com/office/word/2010/wordml" wp14:textId="77777777">
+    <w:p>
       <w:pPr>
         <w:pStyle w:val="BodyText"/>
         <w:rPr>
@@ -3825,7 +3834,7 @@
         <w:t>_Raspored_aktivnosti.mpp</w:t>
       </w:r>
     </w:p>
-    <w:p xmlns:wp14="http://schemas.microsoft.com/office/word/2010/wordml" wp14:textId="77777777">
+    <w:p>
       <w:pPr>
         <w:pStyle w:val="BodyText"/>
         <w:rPr>
@@ -3834,7 +3843,7 @@
         </w:rPr>
       </w:pPr>
     </w:p>
-    <w:p xmlns:wp14="http://schemas.microsoft.com/office/word/2010/wordml" wp14:textId="77777777">
+    <w:p>
       <w:pPr>
         <w:pStyle w:val="BodyText"/>
         <w:rPr>
@@ -3843,7 +3852,7 @@
         </w:rPr>
       </w:pPr>
     </w:p>
-    <w:p xmlns:wp14="http://schemas.microsoft.com/office/word/2010/wordml" wp14:textId="77777777">
+    <w:p>
       <w:pPr>
         <w:pStyle w:val="BodyText"/>
         <w:rPr>
@@ -3852,7 +3861,7 @@
         </w:rPr>
       </w:pPr>
     </w:p>
-    <w:p xmlns:wp14="http://schemas.microsoft.com/office/word/2010/wordml" wp14:textId="77777777">
+    <w:p>
       <w:pPr>
         <w:pStyle w:val="Heading1"/>
         <w:rPr>
@@ -3860,7 +3869,7 @@
           <w:lang w:val="sr-Latn-CS"/>
         </w:rPr>
       </w:pPr>
-      <w:bookmarkStart w:name="_Toc3583408" w:id="5"/>
+      <w:bookmarkStart w:id="5" w:name="_Toc3583408"/>
       <w:r>
         <w:rPr>
           <w:lang w:val="sr-Latn-CS"/>
@@ -3870,7 +3879,7 @@
       </w:r>
       <w:bookmarkEnd w:id="5"/>
     </w:p>
-    <w:p xmlns:wp14="http://schemas.microsoft.com/office/word/2010/wordml" wp14:textId="77777777">
+    <w:p>
       <w:pPr>
         <w:pStyle w:val="BodyText"/>
         <w:rPr>
@@ -3890,7 +3899,7 @@
         <w:t>U osnovi, ove iteracije treba da obezbede:</w:t>
       </w:r>
     </w:p>
-    <w:p xmlns:wp14="http://schemas.microsoft.com/office/word/2010/wordml" wp14:textId="77777777">
+    <w:p>
       <w:pPr>
         <w:pStyle w:val="BodyText"/>
         <w:numPr>
@@ -3913,7 +3922,7 @@
         <w:t>smanjenje rizika,</w:t>
       </w:r>
     </w:p>
-    <w:p xmlns:wp14="http://schemas.microsoft.com/office/word/2010/wordml" wp14:textId="77777777">
+    <w:p>
       <w:pPr>
         <w:pStyle w:val="BodyText"/>
         <w:numPr>
@@ -3936,7 +3945,7 @@
         <w:t>ranije dobijanje funkcionalnih verzija sistema i</w:t>
       </w:r>
     </w:p>
-    <w:p xmlns:wp14="http://schemas.microsoft.com/office/word/2010/wordml" wp14:textId="77777777">
+    <w:p>
       <w:pPr>
         <w:pStyle w:val="BodyText"/>
         <w:numPr>
@@ -3959,7 +3968,7 @@
         <w:t>maksimalnu fleksibilnost u planiranju funkcionalnosti za narednu verziju.</w:t>
       </w:r>
     </w:p>
-    <w:p xmlns:wp14="http://schemas.microsoft.com/office/word/2010/wordml" wp14:textId="77777777">
+    <w:p>
       <w:pPr>
         <w:pStyle w:val="BodyText"/>
         <w:rPr>
@@ -3978,12 +3987,12 @@
         <w:tblW w:w="8421" w:type="dxa"/>
         <w:tblInd w:w="828" w:type="dxa"/>
         <w:tblBorders>
-          <w:top w:val="single" w:color="auto" w:sz="4" w:space="0"/>
-          <w:left w:val="single" w:color="auto" w:sz="4" w:space="0"/>
-          <w:bottom w:val="single" w:color="auto" w:sz="4" w:space="0"/>
-          <w:right w:val="single" w:color="auto" w:sz="4" w:space="0"/>
-          <w:insideH w:val="single" w:color="auto" w:sz="4" w:space="0"/>
-          <w:insideV w:val="single" w:color="auto" w:sz="4" w:space="0"/>
+          <w:top w:val="single" w:sz="4" w:space="0" w:color="auto"/>
+          <w:left w:val="single" w:sz="4" w:space="0" w:color="auto"/>
+          <w:bottom w:val="single" w:sz="4" w:space="0" w:color="auto"/>
+          <w:right w:val="single" w:sz="4" w:space="0" w:color="auto"/>
+          <w:insideH w:val="single" w:sz="4" w:space="0" w:color="auto"/>
+          <w:insideV w:val="single" w:sz="4" w:space="0" w:color="auto"/>
         </w:tblBorders>
         <w:tblLayout w:type="fixed"/>
         <w:tblLook w:val="0000"/>
@@ -3995,12 +4004,12 @@
         <w:gridCol w:w="1559"/>
         <w:gridCol w:w="2195"/>
       </w:tblGrid>
-      <w:tr xmlns:wp14="http://schemas.microsoft.com/office/word/2010/wordml" wp14:textId="77777777">
+      <w:tr>
         <w:tc>
           <w:tcPr>
             <w:tcW w:w="1350" w:type="dxa"/>
           </w:tcPr>
-          <w:p wp14:textId="77777777">
+          <w:p>
             <w:pPr>
               <w:pStyle w:val="BodyText"/>
               <w:ind w:left="0"/>
@@ -4024,7 +4033,7 @@
           <w:tcPr>
             <w:tcW w:w="1350" w:type="dxa"/>
           </w:tcPr>
-          <w:p wp14:textId="77777777">
+          <w:p>
             <w:pPr>
               <w:pStyle w:val="BodyText"/>
               <w:ind w:left="0"/>
@@ -4048,7 +4057,7 @@
           <w:tcPr>
             <w:tcW w:w="1967" w:type="dxa"/>
           </w:tcPr>
-          <w:p wp14:textId="77777777">
+          <w:p>
             <w:pPr>
               <w:pStyle w:val="BodyText"/>
               <w:ind w:left="0"/>
@@ -4072,7 +4081,7 @@
           <w:tcPr>
             <w:tcW w:w="1559" w:type="dxa"/>
           </w:tcPr>
-          <w:p wp14:textId="77777777">
+          <w:p>
             <w:pPr>
               <w:pStyle w:val="BodyText"/>
               <w:ind w:left="0"/>
@@ -4096,7 +4105,7 @@
           <w:tcPr>
             <w:tcW w:w="2195" w:type="dxa"/>
           </w:tcPr>
-          <w:p wp14:textId="77777777">
+          <w:p>
             <w:pPr>
               <w:pStyle w:val="BodyText"/>
               <w:ind w:left="0"/>
@@ -4117,12 +4126,12 @@
           </w:p>
         </w:tc>
       </w:tr>
-      <w:tr xmlns:wp14="http://schemas.microsoft.com/office/word/2010/wordml" wp14:textId="77777777">
+      <w:tr>
         <w:tc>
           <w:tcPr>
             <w:tcW w:w="1350" w:type="dxa"/>
           </w:tcPr>
-          <w:p wp14:textId="77777777">
+          <w:p>
             <w:pPr>
               <w:pStyle w:val="BodyText"/>
               <w:ind w:left="0"/>
@@ -4142,7 +4151,7 @@
           <w:tcPr>
             <w:tcW w:w="1350" w:type="dxa"/>
           </w:tcPr>
-          <w:p wp14:textId="77777777">
+          <w:p>
             <w:pPr>
               <w:pStyle w:val="BodyText"/>
               <w:ind w:left="0"/>
@@ -4162,7 +4171,7 @@
           <w:tcPr>
             <w:tcW w:w="1967" w:type="dxa"/>
           </w:tcPr>
-          <w:p wp14:textId="77777777">
+          <w:p>
             <w:pPr>
               <w:pStyle w:val="BodyText"/>
               <w:ind w:left="0"/>
@@ -4183,7 +4192,7 @@
               <w:t>.</w:t>
             </w:r>
           </w:p>
-          <w:p wp14:textId="77777777">
+          <w:p>
             <w:pPr>
               <w:pStyle w:val="BodyText"/>
               <w:ind w:left="0"/>
@@ -4203,7 +4212,7 @@
           <w:tcPr>
             <w:tcW w:w="1559" w:type="dxa"/>
           </w:tcPr>
-          <w:p wp14:textId="77777777">
+          <w:p>
             <w:pPr>
               <w:pStyle w:val="BodyText"/>
               <w:ind w:left="0"/>
@@ -4225,7 +4234,7 @@
           <w:tcPr>
             <w:tcW w:w="2195" w:type="dxa"/>
           </w:tcPr>
-          <w:p wp14:textId="77777777">
+          <w:p>
             <w:pPr>
               <w:pStyle w:val="BodyText"/>
               <w:ind w:left="0"/>
@@ -4240,7 +4249,7 @@
               <w:t>Razjašnjavanje korisničkih zahteva na samom početku.</w:t>
             </w:r>
           </w:p>
-          <w:p wp14:textId="77777777">
+          <w:p>
             <w:pPr>
               <w:pStyle w:val="BodyText"/>
               <w:ind w:left="0"/>
@@ -4255,7 +4264,7 @@
               <w:t xml:space="preserve">Razvoj realističnog plana realizacija. </w:t>
             </w:r>
           </w:p>
-          <w:p wp14:textId="77777777">
+          <w:p>
             <w:pPr>
               <w:pStyle w:val="BodyText"/>
               <w:ind w:left="0"/>
@@ -4272,12 +4281,12 @@
           </w:p>
         </w:tc>
       </w:tr>
-      <w:tr xmlns:wp14="http://schemas.microsoft.com/office/word/2010/wordml" wp14:textId="77777777">
+      <w:tr>
         <w:tc>
           <w:tcPr>
             <w:tcW w:w="1350" w:type="dxa"/>
           </w:tcPr>
-          <w:p wp14:textId="77777777">
+          <w:p>
             <w:pPr>
               <w:pStyle w:val="BodyText"/>
               <w:ind w:left="0"/>
@@ -4297,7 +4306,7 @@
           <w:tcPr>
             <w:tcW w:w="1350" w:type="dxa"/>
           </w:tcPr>
-          <w:p wp14:textId="77777777">
+          <w:p>
             <w:pPr>
               <w:pStyle w:val="BodyText"/>
               <w:ind w:left="0"/>
@@ -4341,7 +4350,7 @@
           <w:tcPr>
             <w:tcW w:w="1967" w:type="dxa"/>
           </w:tcPr>
-          <w:p wp14:textId="77777777">
+          <w:p>
             <w:pPr>
               <w:pStyle w:val="BodyText"/>
               <w:ind w:left="0"/>
@@ -4362,7 +4371,7 @@
               <w:t>.</w:t>
             </w:r>
           </w:p>
-          <w:p wp14:textId="77777777">
+          <w:p>
             <w:pPr>
               <w:pStyle w:val="BodyText"/>
               <w:ind w:left="0"/>
@@ -4389,7 +4398,7 @@
               <w:t>.</w:t>
             </w:r>
           </w:p>
-          <w:p wp14:textId="77777777">
+          <w:p>
             <w:pPr>
               <w:pStyle w:val="BodyText"/>
               <w:ind w:left="0"/>
@@ -4409,7 +4418,7 @@
           <w:tcPr>
             <w:tcW w:w="1559" w:type="dxa"/>
           </w:tcPr>
-          <w:p wp14:textId="77777777">
+          <w:p>
             <w:pPr>
               <w:pStyle w:val="BodyText"/>
               <w:ind w:left="0"/>
@@ -4426,7 +4435,7 @@
               <w:t>Dokument o zahtevima</w:t>
             </w:r>
           </w:p>
-          <w:p wp14:textId="77777777">
+          <w:p>
             <w:pPr>
               <w:pStyle w:val="BodyText"/>
               <w:ind w:left="0"/>
@@ -4443,7 +4452,7 @@
               <w:t>Arhitekturni projekat</w:t>
             </w:r>
           </w:p>
-          <w:p wp14:textId="77777777">
+          <w:p>
             <w:pPr>
               <w:pStyle w:val="BodyText"/>
               <w:ind w:left="0"/>
@@ -4458,7 +4467,7 @@
               <w:t xml:space="preserve">Arhitekturni prototip </w:t>
             </w:r>
           </w:p>
-          <w:p wp14:textId="77777777">
+          <w:p>
             <w:pPr>
               <w:pStyle w:val="BodyText"/>
               <w:ind w:left="0"/>
@@ -4478,7 +4487,7 @@
           <w:tcPr>
             <w:tcW w:w="2195" w:type="dxa"/>
           </w:tcPr>
-          <w:p wp14:textId="77777777">
+          <w:p>
             <w:pPr>
               <w:pStyle w:val="BodyText"/>
               <w:ind w:left="0"/>
@@ -4499,7 +4508,7 @@
               <w:t>.</w:t>
             </w:r>
           </w:p>
-          <w:p wp14:textId="77777777">
+          <w:p>
             <w:pPr>
               <w:pStyle w:val="BodyText"/>
               <w:ind w:left="0"/>
@@ -4520,7 +4529,7 @@
               <w:t>.</w:t>
             </w:r>
           </w:p>
-          <w:p wp14:textId="77777777">
+          <w:p>
             <w:pPr>
               <w:pStyle w:val="BodyText"/>
               <w:ind w:left="0"/>
@@ -4543,13 +4552,13 @@
           </w:p>
         </w:tc>
       </w:tr>
-      <w:tr xmlns:wp14="http://schemas.microsoft.com/office/word/2010/wordml" wp14:textId="77777777">
+      <w:tr>
         <w:tc>
           <w:tcPr>
             <w:tcW w:w="1350" w:type="dxa"/>
             <w:vMerge w:val="restart"/>
           </w:tcPr>
-          <w:p wp14:textId="77777777">
+          <w:p>
             <w:pPr>
               <w:pStyle w:val="BodyText"/>
               <w:ind w:left="0"/>
@@ -4569,7 +4578,7 @@
           <w:tcPr>
             <w:tcW w:w="1350" w:type="dxa"/>
           </w:tcPr>
-          <w:p wp14:textId="77777777">
+          <w:p>
             <w:pPr>
               <w:pStyle w:val="BodyText"/>
               <w:ind w:left="0"/>
@@ -4613,7 +4622,7 @@
           <w:tcPr>
             <w:tcW w:w="1967" w:type="dxa"/>
           </w:tcPr>
-          <w:p wp14:textId="77777777">
+          <w:p>
             <w:pPr>
               <w:pStyle w:val="BodyText"/>
               <w:ind w:left="0"/>
@@ -4639,7 +4648,7 @@
           <w:tcPr>
             <w:tcW w:w="1559" w:type="dxa"/>
           </w:tcPr>
-          <w:p wp14:textId="77777777">
+          <w:p>
             <w:pPr>
               <w:pStyle w:val="BodyText"/>
               <w:ind w:left="0"/>
@@ -4656,7 +4665,7 @@
               <w:t>Detaljni projekat</w:t>
             </w:r>
           </w:p>
-          <w:p wp14:textId="77777777">
+          <w:p>
             <w:pPr>
               <w:pStyle w:val="BodyText"/>
               <w:ind w:left="0"/>
@@ -4671,7 +4680,7 @@
               <w:t>Beta verzija</w:t>
             </w:r>
           </w:p>
-          <w:p wp14:textId="77777777">
+          <w:p>
             <w:pPr>
               <w:pStyle w:val="BodyText"/>
               <w:ind w:left="0"/>
@@ -4693,7 +4702,7 @@
           <w:tcPr>
             <w:tcW w:w="2195" w:type="dxa"/>
           </w:tcPr>
-          <w:p wp14:textId="77777777">
+          <w:p>
             <w:pPr>
               <w:pStyle w:val="BodyText"/>
               <w:ind w:left="0"/>
@@ -4714,7 +4723,7 @@
               <w:t>.</w:t>
             </w:r>
           </w:p>
-          <w:p wp14:textId="77777777">
+          <w:p>
             <w:pPr>
               <w:pStyle w:val="BodyText"/>
               <w:ind w:left="0"/>
@@ -4737,13 +4746,13 @@
           </w:p>
         </w:tc>
       </w:tr>
-      <w:tr xmlns:wp14="http://schemas.microsoft.com/office/word/2010/wordml" wp14:textId="77777777">
+      <w:tr>
         <w:tc>
           <w:tcPr>
             <w:tcW w:w="1350" w:type="dxa"/>
             <w:vMerge/>
           </w:tcPr>
-          <w:p wp14:textId="77777777">
+          <w:p>
             <w:pPr>
               <w:pStyle w:val="BodyText"/>
               <w:ind w:left="0"/>
@@ -4757,7 +4766,7 @@
           <w:tcPr>
             <w:tcW w:w="1350" w:type="dxa"/>
           </w:tcPr>
-          <w:p wp14:textId="77777777">
+          <w:p>
             <w:pPr>
               <w:pStyle w:val="BodyText"/>
               <w:ind w:left="0"/>
@@ -4801,7 +4810,7 @@
           <w:tcPr>
             <w:tcW w:w="1967" w:type="dxa"/>
           </w:tcPr>
-          <w:p wp14:textId="77777777">
+          <w:p>
             <w:pPr>
               <w:pStyle w:val="BodyText"/>
               <w:ind w:left="0"/>
@@ -4816,7 +4825,7 @@
               <w:t>Implementacija preostalih slučajeva korišćenja i ispravka grešaka i nedostataka uočenih u beta verziji.</w:t>
             </w:r>
           </w:p>
-          <w:p wp14:textId="77777777">
+          <w:p>
             <w:pPr>
               <w:pStyle w:val="BodyText"/>
               <w:ind w:left="0"/>
@@ -4836,7 +4845,7 @@
           <w:tcPr>
             <w:tcW w:w="1559" w:type="dxa"/>
           </w:tcPr>
-          <w:p wp14:textId="77777777">
+          <w:p>
             <w:pPr>
               <w:pStyle w:val="BodyText"/>
               <w:ind w:left="0"/>
@@ -4867,7 +4876,7 @@
               <w:t xml:space="preserve"> o testiranju</w:t>
             </w:r>
           </w:p>
-          <w:p wp14:textId="77777777">
+          <w:p>
             <w:pPr>
               <w:pStyle w:val="BodyText"/>
               <w:ind w:left="0"/>
@@ -4887,7 +4896,7 @@
           <w:tcPr>
             <w:tcW w:w="2195" w:type="dxa"/>
           </w:tcPr>
-          <w:p wp14:textId="77777777">
+          <w:p>
             <w:pPr>
               <w:pStyle w:val="BodyText"/>
               <w:ind w:left="0"/>
@@ -4908,7 +4917,7 @@
               <w:t>.</w:t>
             </w:r>
           </w:p>
-          <w:p wp14:textId="77777777">
+          <w:p>
             <w:pPr>
               <w:pStyle w:val="BodyText"/>
               <w:ind w:left="0"/>
@@ -4929,7 +4938,7 @@
               <w:t>.</w:t>
             </w:r>
           </w:p>
-          <w:p wp14:textId="77777777">
+          <w:p>
             <w:pPr>
               <w:pStyle w:val="BodyText"/>
               <w:ind w:left="0"/>
@@ -4952,12 +4961,12 @@
           </w:p>
         </w:tc>
       </w:tr>
-      <w:tr xmlns:wp14="http://schemas.microsoft.com/office/word/2010/wordml" wp14:textId="77777777">
+      <w:tr>
         <w:tc>
           <w:tcPr>
             <w:tcW w:w="1350" w:type="dxa"/>
           </w:tcPr>
-          <w:p wp14:textId="77777777">
+          <w:p>
             <w:pPr>
               <w:pStyle w:val="BodyText"/>
               <w:ind w:left="0"/>
@@ -4977,7 +4986,7 @@
           <w:tcPr>
             <w:tcW w:w="1350" w:type="dxa"/>
           </w:tcPr>
-          <w:p wp14:textId="77777777">
+          <w:p>
             <w:pPr>
               <w:pStyle w:val="BodyText"/>
               <w:ind w:left="0"/>
@@ -5021,7 +5030,7 @@
           <w:tcPr>
             <w:tcW w:w="1967" w:type="dxa"/>
           </w:tcPr>
-          <w:p wp14:textId="77777777">
+          <w:p>
             <w:pPr>
               <w:pStyle w:val="BodyText"/>
               <w:ind w:left="0"/>
@@ -5047,7 +5056,7 @@
           <w:tcPr>
             <w:tcW w:w="1559" w:type="dxa"/>
           </w:tcPr>
-          <w:p wp14:textId="77777777">
+          <w:p>
             <w:pPr>
               <w:pStyle w:val="BodyText"/>
               <w:ind w:left="0"/>
@@ -5069,7 +5078,7 @@
           <w:tcPr>
             <w:tcW w:w="2195" w:type="dxa"/>
           </w:tcPr>
-          <w:p wp14:textId="77777777">
+          <w:p>
             <w:pPr>
               <w:pStyle w:val="BodyText"/>
               <w:ind w:left="0"/>
@@ -5081,7 +5090,7 @@
         </w:tc>
       </w:tr>
     </w:tbl>
-    <w:p xmlns:wp14="http://schemas.microsoft.com/office/word/2010/wordml" wp14:textId="77777777">
+    <w:p>
       <w:pPr>
         <w:pStyle w:val="BodyText"/>
         <w:rPr>
@@ -5089,7 +5098,7 @@
         </w:rPr>
       </w:pPr>
     </w:p>
-    <w:p xmlns:wp14="http://schemas.microsoft.com/office/word/2010/wordml" wp14:textId="77777777">
+    <w:p>
       <w:pPr>
         <w:pStyle w:val="Heading1"/>
         <w:rPr>
@@ -5097,7 +5106,7 @@
           <w:lang w:val="sr-Latn-CS"/>
         </w:rPr>
       </w:pPr>
-      <w:bookmarkStart w:name="_Toc3583409" w:id="6"/>
+      <w:bookmarkStart w:id="6" w:name="_Toc3583409"/>
       <w:r>
         <w:rPr>
           <w:lang w:val="sr-Latn-CS"/>
@@ -5107,7 +5116,7 @@
       </w:r>
       <w:bookmarkEnd w:id="6"/>
     </w:p>
-    <w:p xmlns:wp14="http://schemas.microsoft.com/office/word/2010/wordml" wp14:textId="77777777">
+    <w:p>
       <w:pPr>
         <w:pStyle w:val="BodyText"/>
         <w:rPr>
@@ -5151,7 +5160,7 @@
         <w:t xml:space="preserve">da na projektu. Vodiće se računa i o definisanom prioritetu funkcionalnosti. </w:t>
       </w:r>
     </w:p>
-    <w:p xmlns:wp14="http://schemas.microsoft.com/office/word/2010/wordml" wp14:textId="77777777">
+    <w:p>
       <w:pPr>
         <w:pStyle w:val="BodyText"/>
         <w:rPr>
@@ -5165,14 +5174,14 @@
         <w:t>Pre konačne verzije biće izdata beta verzija koja će biti dostavljena korisnicima na ispitivanje.</w:t>
       </w:r>
     </w:p>
-    <w:p xmlns:wp14="http://schemas.microsoft.com/office/word/2010/wordml" wp14:textId="77777777">
+    <w:p>
       <w:pPr>
         <w:pStyle w:val="Heading1"/>
         <w:rPr>
           <w:lang w:val="sr-Latn-CS"/>
         </w:rPr>
       </w:pPr>
-      <w:bookmarkStart w:name="_Toc3583410" w:id="7"/>
+      <w:bookmarkStart w:id="7" w:name="_Toc3583410"/>
       <w:r>
         <w:rPr>
           <w:lang w:val="sr-Latn-CS"/>
@@ -5181,7 +5190,7 @@
       </w:r>
       <w:bookmarkEnd w:id="7"/>
     </w:p>
-    <w:p xmlns:wp14="http://schemas.microsoft.com/office/word/2010/wordml" wp14:textId="77777777">
+    <w:p>
       <w:pPr>
         <w:pStyle w:val="Heading2"/>
         <w:widowControl/>
@@ -5189,7 +5198,7 @@
           <w:lang w:val="sr-Latn-CS"/>
         </w:rPr>
       </w:pPr>
-      <w:bookmarkStart w:name="_Toc3583411" w:id="8"/>
+      <w:bookmarkStart w:id="8" w:name="_Toc3583411"/>
       <w:r>
         <w:rPr>
           <w:lang w:val="sr-Latn-CS"/>
@@ -5198,7 +5207,7 @@
       </w:r>
       <w:bookmarkEnd w:id="8"/>
     </w:p>
-    <w:p xmlns:wp14="http://schemas.microsoft.com/office/word/2010/wordml" wp14:textId="77777777">
+    <w:p>
       <w:pPr>
         <w:pStyle w:val="BodyText"/>
         <w:rPr>
@@ -5248,7 +5257,7 @@
         <w:t xml:space="preserve"> prikazana je na sledećem grafikonu:</w:t>
       </w:r>
     </w:p>
-    <w:p xmlns:wp14="http://schemas.microsoft.com/office/word/2010/wordml" wp14:textId="77777777">
+    <w:p>
       <w:pPr>
         <w:pStyle w:val="BodyText"/>
         <w:rPr>
@@ -5289,7 +5298,7 @@
         <w:t>NaGlasu web aplikacija</w:t>
       </w:r>
     </w:p>
-    <w:p xmlns:wp14="http://schemas.microsoft.com/office/word/2010/wordml" wp14:textId="77777777">
+    <w:p>
       <w:pPr>
         <w:pStyle w:val="BodyText"/>
         <w:ind w:left="630"/>
@@ -5307,17 +5316,17 @@
         <w:rPr>
           <w:lang w:val="sr-Latn-CS"/>
         </w:rPr>
-        <w:pict w14:anchorId="1D8AC3B4">
-          <v:group id="_x0000_s1028" style="width:375pt;height:187.5pt;mso-position-horizontal-relative:char;mso-position-vertical-relative:line" coordsize="4680,1800" coordorigin="1635,4925" editas="orgchart">
+        <w:pict>
+          <v:group id="_x0000_s1028" editas="orgchart" style="width:375pt;height:187.5pt;mso-position-horizontal-relative:char;mso-position-vertical-relative:line" coordorigin="1635,4925" coordsize="4680,1800">
             <o:lock v:ext="edit" aspectratio="t"/>
-            <o:diagram v:ext="edit" dgmstyle="16" autoformat="t" dgmscalex="105026" dgmscaley="136533" dgmfontsize="19" constrainbounds="0,0,0,0">
+            <o:diagram v:ext="edit" dgmstyle="16" dgmscalex="105026" dgmscaley="136533" dgmfontsize="19" constrainbounds="0,0,0,0" autoformat="t">
               <o:relationtable v:ext="edit">
                 <o:rel v:ext="edit" idsrc="#_s1029" iddest="#_s1029"/>
                 <o:rel v:ext="edit" idsrc="#_s1030" iddest="#_s1029" idcntr="#_s1033"/>
                 <o:rel v:ext="edit" idsrc="#_s1031" iddest="#_s1029" idcntr="#_s1034"/>
               </o:relationtable>
             </o:diagram>
-            <v:shapetype id="_x0000_t75" coordsize="21600,21600" filled="f" stroked="f" o:spt="75" o:preferrelative="t" path="m@4@5l@4@11@9@11@9@5xe">
+            <v:shapetype id="_x0000_t75" coordsize="21600,21600" o:spt="75" o:preferrelative="t" path="m@4@5l@4@11@9@11@9@5xe" filled="f" stroked="f">
               <v:stroke joinstyle="miter"/>
               <v:formulas>
                 <v:f eqn="if lineDrawn pixelLineWidth 0"/>
@@ -5333,69 +5342,64 @@
                 <v:f eqn="prod @7 21600 pixelHeight"/>
                 <v:f eqn="sum @10 21600 0"/>
               </v:formulas>
-              <v:path gradientshapeok="t" o:connecttype="rect" o:extrusionok="f"/>
+              <v:path o:extrusionok="f" gradientshapeok="t" o:connecttype="rect"/>
               <o:lock v:ext="edit" aspectratio="t"/>
             </v:shapetype>
-            <v:shape id="_x0000_s1027" style="position:absolute;left:1635;top:4925;width:4680;height:1800" o:preferrelative="f" type="#_x0000_t75">
+            <v:shape id="_x0000_s1027" type="#_x0000_t75" style="position:absolute;left:1635;top:4925;width:4680;height:1800" o:preferrelative="f">
               <v:fill o:detectmouseclick="t"/>
-              <v:path o:connecttype="none" o:extrusionok="t"/>
+              <v:path o:extrusionok="t" o:connecttype="none"/>
               <o:lock v:ext="edit" text="t"/>
             </v:shape>
-            <v:shapetype id="_x0000_t34" coordsize="21600,21600" o:oned="t" filled="f" o:spt="34" adj="10800" path="m,l@0,0@0,21600,21600,21600e">
+            <v:shapetype id="_x0000_t34" coordsize="21600,21600" o:spt="34" o:oned="t" adj="10800" path="m,l@0,0@0,21600,21600,21600e" filled="f">
               <v:stroke joinstyle="miter"/>
               <v:formulas>
                 <v:f eqn="val #0"/>
               </v:formulas>
-              <v:path fillok="f" arrowok="t" o:connecttype="none"/>
+              <v:path arrowok="t" fillok="f" o:connecttype="none"/>
               <v:handles>
                 <v:h position="#0,center"/>
               </v:handles>
               <o:lock v:ext="edit" shapetype="t"/>
             </v:shapetype>
-            <v:shape id="_s1034" style="position:absolute;left:4425;top:5195;width:360;height:1260;rotation:270;flip:x" o:spid="_x0000_s1034" strokeweight="2.25pt" o:connectortype="elbow" type="#_x0000_t34" adj="5184,77574,-238666"/>
-            <v:shape id="_s1033" style="position:absolute;left:3165;top:5195;width:360;height:1260;rotation:270" o:spid="_x0000_s1033" strokeweight="2.25pt" o:connectortype="elbow" type="#_x0000_t34" adj="5184,-77574,-122371"/>
-            <v:rect id="_s1029" style="position:absolute;left:2895;top:4925;width:2160;height:720;v-text-anchor:middle" o:spid="_x0000_s1029" o:dgmlayout="0" o:dgmnodekind="1" filled="f">
+            <v:shape id="_s1034" o:spid="_x0000_s1034" type="#_x0000_t34" style="position:absolute;left:4425;top:5195;width:360;height:1260;rotation:270;flip:x" o:connectortype="elbow" adj="5184,77574,-238666" strokeweight="2.25pt"/>
+            <v:shape id="_s1033" o:spid="_x0000_s1033" type="#_x0000_t34" style="position:absolute;left:3165;top:5195;width:360;height:1260;rotation:270" o:connectortype="elbow" adj="5184,-77574,-122371" strokeweight="2.25pt"/>
+            <v:rect id="_s1029" o:spid="_x0000_s1029" style="position:absolute;left:2895;top:4925;width:2160;height:720;v-text-anchor:middle" o:dgmlayout="0" o:dgmnodekind="1" filled="f">
               <v:textbox inset="0,0,0,0">
                 <w:txbxContent>
-                  <w:p wp14:textId="77777777">
+                  <w:p>
                     <w:pPr>
                       <w:jc w:val="center"/>
                       <w:rPr>
                         <w:sz w:val="31"/>
-                        <w:lang/>
                       </w:rPr>
                     </w:pPr>
                   </w:p>
-                  <w:p wp14:textId="77777777">
+                  <w:p>
                     <w:pPr>
                       <w:jc w:val="center"/>
                       <w:rPr>
                         <w:sz w:val="31"/>
-                        <w:lang/>
                       </w:rPr>
                     </w:pPr>
                     <w:r>
                       <w:rPr>
                         <w:sz w:val="31"/>
-                        <w:lang/>
                       </w:rPr>
                       <w:t xml:space="preserve">Uroš Marinković </w:t>
                     </w:r>
                   </w:p>
-                  <w:p wp14:textId="77777777">
+                  <w:p>
                     <w:pPr>
                       <w:jc w:val="center"/>
                       <w:rPr>
                         <w:sz w:val="22"/>
                         <w:szCs w:val="14"/>
-                        <w:lang/>
                       </w:rPr>
                     </w:pPr>
                     <w:r>
                       <w:rPr>
                         <w:sz w:val="22"/>
                         <w:szCs w:val="14"/>
-                        <w:lang/>
                       </w:rPr>
                       <w:t>Vođa projekta</w:t>
                     </w:r>
@@ -5403,128 +5407,88 @@
                 </w:txbxContent>
               </v:textbox>
             </v:rect>
-            <v:rect id="_s1030" style="position:absolute;left:1635;top:6005;width:2160;height:720;v-text-anchor:middle" o:spid="_x0000_s1030" o:dgmlayout="0" o:dgmnodekind="0" filled="f">
+            <v:rect id="_s1030" o:spid="_x0000_s1030" style="position:absolute;left:1635;top:6005;width:2160;height:720;v-text-anchor:middle" o:dgmlayout="0" o:dgmnodekind="0" filled="f">
               <v:textbox inset="0,0,0,0">
                 <w:txbxContent>
-                  <w:p wp14:textId="77777777">
+                  <w:p>
                     <w:pPr>
                       <w:jc w:val="center"/>
                       <w:rPr>
                         <w:sz w:val="31"/>
-                        <w:lang/>
                       </w:rPr>
                     </w:pPr>
                   </w:p>
-                  <w:p wp14:textId="77777777">
+                  <w:p>
                     <w:pPr>
                       <w:jc w:val="center"/>
                       <w:rPr>
                         <w:sz w:val="31"/>
-                        <w:lang/>
                       </w:rPr>
                     </w:pPr>
                     <w:r>
                       <w:rPr>
                         <w:sz w:val="31"/>
-                        <w:lang/>
                       </w:rPr>
                       <w:t>Veljko Veljović</w:t>
                     </w:r>
                   </w:p>
-                  <w:p wp14:textId="77777777">
+                  <w:p>
                     <w:pPr>
                       <w:jc w:val="center"/>
                       <w:rPr>
                         <w:sz w:val="22"/>
                         <w:szCs w:val="14"/>
-                        <w:lang/>
                       </w:rPr>
                     </w:pPr>
                     <w:r>
                       <w:rPr>
                         <w:sz w:val="22"/>
                         <w:szCs w:val="14"/>
-                        <w:lang/>
                       </w:rPr>
-                      <w:t>Back</w:t>
-                    </w:r>
-                    <w:r>
-                      <w:rPr>
-                        <w:sz w:val="22"/>
-                        <w:szCs w:val="14"/>
-                      </w:rPr>
-                      <w:t>-</w:t>
-                    </w:r>
-                    <w:r>
-                      <w:rPr>
-                        <w:sz w:val="22"/>
-                        <w:szCs w:val="14"/>
-                        <w:lang/>
-                      </w:rPr>
-                      <w:t>end i baza podataka</w:t>
+                      <w:t>Back-end i baza podataka</w:t>
                     </w:r>
                   </w:p>
                 </w:txbxContent>
               </v:textbox>
             </v:rect>
-            <v:rect id="_s1031" style="position:absolute;left:4155;top:6005;width:2160;height:720;v-text-anchor:middle" o:spid="_x0000_s1031" o:dgmlayout="0" o:dgmnodekind="0" filled="f">
+            <v:rect id="_s1031" o:spid="_x0000_s1031" style="position:absolute;left:4155;top:6005;width:2160;height:720;v-text-anchor:middle" o:dgmlayout="0" o:dgmnodekind="0" filled="f">
               <v:textbox inset="0,0,0,0">
                 <w:txbxContent>
-                  <w:p wp14:textId="77777777">
+                  <w:p>
                     <w:pPr>
                       <w:jc w:val="center"/>
                       <w:rPr>
                         <w:sz w:val="31"/>
-                        <w:lang/>
                       </w:rPr>
                     </w:pPr>
                   </w:p>
-                  <w:p wp14:textId="77777777">
+                  <w:p>
                     <w:pPr>
                       <w:jc w:val="center"/>
                       <w:rPr>
                         <w:sz w:val="31"/>
-                        <w:lang/>
                       </w:rPr>
                     </w:pPr>
                     <w:r>
                       <w:rPr>
                         <w:sz w:val="31"/>
-                        <w:lang/>
                       </w:rPr>
                       <w:t>Vasilije Tomović</w:t>
                     </w:r>
                   </w:p>
-                  <w:p wp14:textId="77777777">
+                  <w:p>
                     <w:pPr>
                       <w:jc w:val="center"/>
                       <w:rPr>
                         <w:sz w:val="31"/>
-                        <w:lang/>
                       </w:rPr>
                     </w:pPr>
                     <w:r>
                       <w:rPr>
                         <w:sz w:val="22"/>
                         <w:szCs w:val="14"/>
-                        <w:lang/>
                       </w:rPr>
-                      <w:t>Front</w:t>
-                    </w:r>
-                    <w:r>
-                      <w:rPr>
-                        <w:sz w:val="22"/>
-                        <w:szCs w:val="14"/>
-                      </w:rPr>
-                      <w:t>-</w:t>
-                    </w:r>
-                    <w:r>
-                      <w:rPr>
-                        <w:sz w:val="22"/>
-                        <w:szCs w:val="14"/>
-                        <w:lang/>
-                      </w:rPr>
-                      <w:t>end i dizajn</w:t>
+                      <w:t>Front-end i dizajn</w:t>
                     </w:r>
                   </w:p>
                 </w:txbxContent>
@@ -5536,7 +5500,7 @@
         </w:pict>
       </w:r>
     </w:p>
-    <w:p xmlns:wp14="http://schemas.microsoft.com/office/word/2010/wordml" wp14:textId="77777777">
+    <w:p>
       <w:pPr>
         <w:pStyle w:val="Heading2"/>
         <w:widowControl/>
@@ -5544,7 +5508,7 @@
           <w:lang w:val="sr-Latn-CS"/>
         </w:rPr>
       </w:pPr>
-      <w:bookmarkStart w:name="_Toc3583412" w:id="9"/>
+      <w:bookmarkStart w:id="9" w:name="_Toc3583412"/>
       <w:r>
         <w:rPr>
           <w:lang w:val="sr-Latn-CS"/>
@@ -5559,7 +5523,7 @@
       </w:r>
       <w:bookmarkEnd w:id="9"/>
     </w:p>
-    <w:p xmlns:wp14="http://schemas.microsoft.com/office/word/2010/wordml" wp14:textId="77777777">
+    <w:p>
       <w:pPr>
         <w:pStyle w:val="BodyText"/>
         <w:rPr>
@@ -5591,7 +5555,7 @@
         <w:t>u toku realizacije projekta.</w:t>
       </w:r>
     </w:p>
-    <w:p xmlns:wp14="http://schemas.microsoft.com/office/word/2010/wordml" wp14:textId="77777777">
+    <w:p>
       <w:pPr>
         <w:pStyle w:val="Heading2"/>
         <w:widowControl/>
@@ -5599,7 +5563,7 @@
           <w:lang w:val="sr-Latn-CS"/>
         </w:rPr>
       </w:pPr>
-      <w:bookmarkStart w:name="_Toc3583413" w:id="10"/>
+      <w:bookmarkStart w:id="10" w:name="_Toc3583413"/>
       <w:r>
         <w:rPr>
           <w:lang w:val="sr-Latn-CS"/>
@@ -5608,7 +5572,7 @@
       </w:r>
       <w:bookmarkEnd w:id="10"/>
     </w:p>
-    <w:p xmlns:wp14="http://schemas.microsoft.com/office/word/2010/wordml" wp14:textId="77777777">
+    <w:p>
       <w:pPr>
         <w:pStyle w:val="BodyText"/>
         <w:rPr>
@@ -5622,7 +5586,7 @@
         <w:t>Za projektni tim će biti organizovana obuka iz sledećih oblasti:</w:t>
       </w:r>
     </w:p>
-    <w:p xmlns:wp14="http://schemas.microsoft.com/office/word/2010/wordml" wp14:textId="77777777">
+    <w:p>
       <w:pPr>
         <w:pStyle w:val="BodyText"/>
         <w:numPr>
@@ -5658,7 +5622,7 @@
         <w:t>-om</w:t>
       </w:r>
     </w:p>
-    <w:p xmlns:wp14="http://schemas.microsoft.com/office/word/2010/wordml" wp14:textId="7B633EB9">
+    <w:p>
       <w:pPr>
         <w:pStyle w:val="BodyText"/>
         <w:numPr>
@@ -5696,22 +5660,10 @@
         <w:rPr>
           <w:lang w:val="sr-Latn-CS"/>
         </w:rPr>
-        <w:t xml:space="preserve"> + React.js </w:t>
-      </w:r>
-      <w:r>
-        <w:rPr>
-          <w:lang w:val="sr-Latn-CS"/>
-        </w:rPr>
-        <w:t>framework</w:t>
-      </w:r>
-      <w:r>
-        <w:rPr>
-          <w:lang w:val="sr-Latn-CS"/>
-        </w:rPr>
-        <w:t>-u i .NET-u</w:t>
+        <w:t xml:space="preserve"> + React.js framework-u i .NET-u</w:t>
       </w:r>
     </w:p>
-    <w:p xmlns:wp14="http://schemas.microsoft.com/office/word/2010/wordml" wp14:textId="77777777">
+    <w:p>
       <w:pPr>
         <w:pStyle w:val="BodyText"/>
         <w:numPr>
@@ -5740,7 +5692,7 @@
         <w:t>oDB i MySQL</w:t>
       </w:r>
     </w:p>
-    <w:p xmlns:wp14="http://schemas.microsoft.com/office/word/2010/wordml" wp14:textId="77777777">
+    <w:p>
       <w:pPr>
         <w:pStyle w:val="BodyText"/>
         <w:rPr>
@@ -5772,14 +5724,14 @@
         <w:t>.</w:t>
       </w:r>
     </w:p>
-    <w:p xmlns:wp14="http://schemas.microsoft.com/office/word/2010/wordml" wp14:textId="77777777">
+    <w:p>
       <w:pPr>
         <w:pStyle w:val="Heading1"/>
         <w:rPr>
           <w:lang w:val="sr-Latn-CS"/>
         </w:rPr>
       </w:pPr>
-      <w:bookmarkStart w:name="_Toc3583414" w:id="11"/>
+      <w:bookmarkStart w:id="11" w:name="_Toc3583414"/>
       <w:r>
         <w:rPr>
           <w:lang w:val="sr-Latn-CS"/>
@@ -5788,7 +5740,7 @@
       </w:r>
       <w:bookmarkEnd w:id="11"/>
     </w:p>
-    <w:p xmlns:wp14="http://schemas.microsoft.com/office/word/2010/wordml" wp14:textId="77777777">
+    <w:p>
       <w:pPr>
         <w:pStyle w:val="BodyText"/>
         <w:rPr>
@@ -5827,7 +5779,7 @@
         <w:gridCol w:w="570"/>
         <w:gridCol w:w="1440"/>
       </w:tblGrid>
-      <w:tr xmlns:wp14="http://schemas.microsoft.com/office/word/2010/wordml" wp14:textId="77777777">
+      <w:tr>
         <w:trPr>
           <w:cantSplit/>
           <w:trHeight w:val="255"/>
@@ -5841,7 +5793,7 @@
             <w:noWrap/>
             <w:vAlign w:val="bottom"/>
           </w:tcPr>
-          <w:p wp14:textId="77777777">
+          <w:p>
             <w:pPr>
               <w:keepLines/>
               <w:widowControl/>
@@ -5896,7 +5848,7 @@
           </w:p>
         </w:tc>
       </w:tr>
-      <w:tr xmlns:wp14="http://schemas.microsoft.com/office/word/2010/wordml" wp14:textId="77777777">
+      <w:tr>
         <w:trPr>
           <w:cantSplit/>
           <w:trHeight w:val="255"/>
@@ -5914,7 +5866,7 @@
             <w:noWrap/>
             <w:vAlign w:val="bottom"/>
           </w:tcPr>
-          <w:p wp14:textId="77777777">
+          <w:p>
             <w:pPr>
               <w:keepLines/>
               <w:widowControl/>
@@ -5948,7 +5900,7 @@
             <w:noWrap/>
             <w:vAlign w:val="bottom"/>
           </w:tcPr>
-          <w:p wp14:textId="77777777">
+          <w:p>
             <w:pPr>
               <w:keepLines/>
               <w:widowControl/>
@@ -5972,7 +5924,7 @@
             <w:noWrap/>
             <w:vAlign w:val="bottom"/>
           </w:tcPr>
-          <w:p wp14:textId="77777777">
+          <w:p>
             <w:pPr>
               <w:keepLines/>
               <w:widowControl/>
@@ -5996,7 +5948,7 @@
             <w:noWrap/>
             <w:vAlign w:val="bottom"/>
           </w:tcPr>
-          <w:p wp14:textId="77777777">
+          <w:p>
             <w:pPr>
               <w:keepLines/>
               <w:widowControl/>
@@ -6020,7 +5972,7 @@
             <w:noWrap/>
             <w:vAlign w:val="bottom"/>
           </w:tcPr>
-          <w:p wp14:textId="77777777">
+          <w:p>
             <w:pPr>
               <w:keepLines/>
               <w:widowControl/>
@@ -6044,7 +5996,7 @@
             <w:noWrap/>
             <w:vAlign w:val="bottom"/>
           </w:tcPr>
-          <w:p wp14:textId="77777777">
+          <w:p>
             <w:pPr>
               <w:keepLines/>
               <w:widowControl/>
@@ -6067,7 +6019,7 @@
             <w:noWrap/>
             <w:vAlign w:val="bottom"/>
           </w:tcPr>
-          <w:p wp14:textId="77777777">
+          <w:p>
             <w:pPr>
               <w:keepLines/>
               <w:widowControl/>
@@ -6079,7 +6031,7 @@
           </w:p>
         </w:tc>
       </w:tr>
-      <w:tr xmlns:wp14="http://schemas.microsoft.com/office/word/2010/wordml" wp14:textId="77777777">
+      <w:tr>
         <w:trPr>
           <w:cantSplit/>
           <w:trHeight w:val="255"/>
@@ -6097,7 +6049,7 @@
             <w:noWrap/>
             <w:vAlign w:val="bottom"/>
           </w:tcPr>
-          <w:p wp14:textId="77777777">
+          <w:p>
             <w:pPr>
               <w:keepLines/>
               <w:widowControl/>
@@ -6122,7 +6074,7 @@
             <w:noWrap/>
             <w:vAlign w:val="bottom"/>
           </w:tcPr>
-          <w:p wp14:textId="77777777">
+          <w:p>
             <w:pPr>
               <w:keepLines/>
               <w:widowControl/>
@@ -6156,7 +6108,7 @@
             <w:noWrap/>
             <w:vAlign w:val="bottom"/>
           </w:tcPr>
-          <w:p wp14:textId="77777777">
+          <w:p>
             <w:pPr>
               <w:keepLines/>
               <w:widowControl/>
@@ -6181,7 +6133,7 @@
             <w:noWrap/>
             <w:vAlign w:val="bottom"/>
           </w:tcPr>
-          <w:p wp14:textId="77777777">
+          <w:p>
             <w:pPr>
               <w:keepLines/>
               <w:widowControl/>
@@ -6214,7 +6166,7 @@
             <w:noWrap/>
             <w:vAlign w:val="bottom"/>
           </w:tcPr>
-          <w:p wp14:textId="77777777">
+          <w:p>
             <w:pPr>
               <w:keepLines/>
               <w:widowControl/>
@@ -6236,7 +6188,7 @@
           </w:p>
         </w:tc>
       </w:tr>
-      <w:tr xmlns:wp14="http://schemas.microsoft.com/office/word/2010/wordml" wp14:textId="77777777">
+      <w:tr>
         <w:trPr>
           <w:cantSplit/>
           <w:trHeight w:val="255"/>
@@ -6254,7 +6206,7 @@
             <w:noWrap/>
             <w:vAlign w:val="bottom"/>
           </w:tcPr>
-          <w:p wp14:textId="77777777">
+          <w:p>
             <w:pPr>
               <w:keepLines/>
               <w:widowControl/>
@@ -6279,7 +6231,7 @@
             <w:noWrap/>
             <w:vAlign w:val="bottom"/>
           </w:tcPr>
-          <w:p wp14:textId="77777777">
+          <w:p>
             <w:pPr>
               <w:keepLines/>
               <w:widowControl/>
@@ -6309,7 +6261,7 @@
             <w:noWrap/>
             <w:vAlign w:val="bottom"/>
           </w:tcPr>
-          <w:p wp14:textId="77777777">
+          <w:p>
             <w:pPr>
               <w:keepLines/>
               <w:widowControl/>
@@ -6340,7 +6292,7 @@
             <w:noWrap/>
             <w:vAlign w:val="bottom"/>
           </w:tcPr>
-          <w:p wp14:textId="77777777">
+          <w:p>
             <w:pPr>
               <w:keepLines/>
               <w:widowControl/>
@@ -6363,7 +6315,7 @@
             <w:noWrap/>
             <w:vAlign w:val="bottom"/>
           </w:tcPr>
-          <w:p wp14:textId="77777777">
+          <w:p>
             <w:pPr>
               <w:keepLines/>
               <w:widowControl/>
@@ -6382,7 +6334,7 @@
           </w:p>
         </w:tc>
       </w:tr>
-      <w:tr xmlns:wp14="http://schemas.microsoft.com/office/word/2010/wordml" wp14:textId="77777777">
+      <w:tr>
         <w:trPr>
           <w:cantSplit/>
           <w:trHeight w:val="255"/>
@@ -6400,7 +6352,7 @@
             <w:noWrap/>
             <w:vAlign w:val="bottom"/>
           </w:tcPr>
-          <w:p wp14:textId="77777777">
+          <w:p>
             <w:pPr>
               <w:keepLines/>
               <w:widowControl/>
@@ -6425,7 +6377,7 @@
             <w:noWrap/>
             <w:vAlign w:val="bottom"/>
           </w:tcPr>
-          <w:p wp14:textId="77777777">
+          <w:p>
             <w:pPr>
               <w:keepLines/>
               <w:widowControl/>
@@ -6455,7 +6407,7 @@
             <w:noWrap/>
             <w:vAlign w:val="bottom"/>
           </w:tcPr>
-          <w:p wp14:textId="77777777">
+          <w:p>
             <w:pPr>
               <w:keepLines/>
               <w:widowControl/>
@@ -6486,7 +6438,7 @@
             <w:noWrap/>
             <w:vAlign w:val="bottom"/>
           </w:tcPr>
-          <w:p wp14:textId="77777777">
+          <w:p>
             <w:pPr>
               <w:keepLines/>
               <w:widowControl/>
@@ -6509,7 +6461,7 @@
             <w:noWrap/>
             <w:vAlign w:val="bottom"/>
           </w:tcPr>
-          <w:p wp14:textId="77777777">
+          <w:p>
             <w:pPr>
               <w:keepLines/>
               <w:widowControl/>
@@ -6528,7 +6480,7 @@
           </w:p>
         </w:tc>
       </w:tr>
-      <w:tr xmlns:wp14="http://schemas.microsoft.com/office/word/2010/wordml" wp14:textId="77777777">
+      <w:tr>
         <w:trPr>
           <w:cantSplit/>
           <w:trHeight w:val="255"/>
@@ -6546,7 +6498,7 @@
             <w:noWrap/>
             <w:vAlign w:val="bottom"/>
           </w:tcPr>
-          <w:p wp14:textId="77777777">
+          <w:p>
             <w:pPr>
               <w:keepLines/>
               <w:widowControl/>
@@ -6571,7 +6523,7 @@
             <w:noWrap/>
             <w:vAlign w:val="bottom"/>
           </w:tcPr>
-          <w:p wp14:textId="77777777">
+          <w:p>
             <w:pPr>
               <w:keepLines/>
               <w:widowControl/>
@@ -6601,7 +6553,7 @@
             <w:noWrap/>
             <w:vAlign w:val="bottom"/>
           </w:tcPr>
-          <w:p wp14:textId="77777777">
+          <w:p>
             <w:pPr>
               <w:keepLines/>
               <w:widowControl/>
@@ -6632,7 +6584,7 @@
             <w:noWrap/>
             <w:vAlign w:val="bottom"/>
           </w:tcPr>
-          <w:p wp14:textId="77777777">
+          <w:p>
             <w:pPr>
               <w:keepLines/>
               <w:widowControl/>
@@ -6655,7 +6607,7 @@
             <w:noWrap/>
             <w:vAlign w:val="bottom"/>
           </w:tcPr>
-          <w:p wp14:textId="77777777">
+          <w:p>
             <w:pPr>
               <w:keepLines/>
               <w:widowControl/>
@@ -6674,7 +6626,7 @@
           </w:p>
         </w:tc>
       </w:tr>
-      <w:tr xmlns:wp14="http://schemas.microsoft.com/office/word/2010/wordml" wp14:textId="77777777">
+      <w:tr>
         <w:trPr>
           <w:cantSplit/>
           <w:trHeight w:val="255"/>
@@ -6692,7 +6644,7 @@
             <w:noWrap/>
             <w:vAlign w:val="bottom"/>
           </w:tcPr>
-          <w:p wp14:textId="77777777">
+          <w:p>
             <w:pPr>
               <w:keepLines/>
               <w:widowControl/>
@@ -6717,7 +6669,7 @@
             <w:noWrap/>
             <w:vAlign w:val="bottom"/>
           </w:tcPr>
-          <w:p wp14:textId="77777777">
+          <w:p>
             <w:pPr>
               <w:keepLines/>
               <w:widowControl/>
@@ -6747,7 +6699,7 @@
             <w:noWrap/>
             <w:vAlign w:val="bottom"/>
           </w:tcPr>
-          <w:p wp14:textId="77777777">
+          <w:p>
             <w:pPr>
               <w:keepLines/>
               <w:widowControl/>
@@ -6778,7 +6730,7 @@
             <w:noWrap/>
             <w:vAlign w:val="bottom"/>
           </w:tcPr>
-          <w:p wp14:textId="77777777">
+          <w:p>
             <w:pPr>
               <w:keepLines/>
               <w:widowControl/>
@@ -6801,7 +6753,7 @@
             <w:noWrap/>
             <w:vAlign w:val="bottom"/>
           </w:tcPr>
-          <w:p wp14:textId="77777777">
+          <w:p>
             <w:pPr>
               <w:keepLines/>
               <w:widowControl/>
@@ -6820,7 +6772,7 @@
           </w:p>
         </w:tc>
       </w:tr>
-      <w:tr xmlns:wp14="http://schemas.microsoft.com/office/word/2010/wordml" wp14:textId="77777777">
+      <w:tr>
         <w:trPr>
           <w:cantSplit/>
           <w:trHeight w:val="255"/>
@@ -6838,7 +6790,7 @@
             <w:noWrap/>
             <w:vAlign w:val="bottom"/>
           </w:tcPr>
-          <w:p wp14:textId="77777777">
+          <w:p>
             <w:pPr>
               <w:keepLines/>
               <w:widowControl/>
@@ -6863,7 +6815,7 @@
             <w:noWrap/>
             <w:vAlign w:val="bottom"/>
           </w:tcPr>
-          <w:p wp14:textId="77777777">
+          <w:p>
             <w:pPr>
               <w:keepLines/>
               <w:widowControl/>
@@ -6893,7 +6845,7 @@
             <w:noWrap/>
             <w:vAlign w:val="bottom"/>
           </w:tcPr>
-          <w:p wp14:textId="77777777">
+          <w:p>
             <w:pPr>
               <w:keepLines/>
               <w:widowControl/>
@@ -6924,7 +6876,7 @@
             <w:noWrap/>
             <w:vAlign w:val="bottom"/>
           </w:tcPr>
-          <w:p wp14:textId="77777777">
+          <w:p>
             <w:pPr>
               <w:keepLines/>
               <w:widowControl/>
@@ -6947,7 +6899,7 @@
             <w:noWrap/>
             <w:vAlign w:val="bottom"/>
           </w:tcPr>
-          <w:p wp14:textId="77777777">
+          <w:p>
             <w:pPr>
               <w:keepLines/>
               <w:widowControl/>
@@ -6966,7 +6918,7 @@
           </w:p>
         </w:tc>
       </w:tr>
-      <w:tr xmlns:wp14="http://schemas.microsoft.com/office/word/2010/wordml" wp14:textId="77777777">
+      <w:tr>
         <w:trPr>
           <w:cantSplit/>
           <w:trHeight w:val="255"/>
@@ -6984,7 +6936,7 @@
             <w:noWrap/>
             <w:vAlign w:val="bottom"/>
           </w:tcPr>
-          <w:p wp14:textId="77777777">
+          <w:p>
             <w:pPr>
               <w:keepLines/>
               <w:widowControl/>
@@ -7008,7 +6960,7 @@
             <w:noWrap/>
             <w:vAlign w:val="bottom"/>
           </w:tcPr>
-          <w:p wp14:textId="77777777">
+          <w:p>
             <w:pPr>
               <w:keepLines/>
               <w:widowControl/>
@@ -7033,7 +6985,7 @@
             <w:noWrap/>
             <w:vAlign w:val="bottom"/>
           </w:tcPr>
-          <w:p wp14:textId="77777777">
+          <w:p>
             <w:pPr>
               <w:keepLines/>
               <w:widowControl/>
@@ -7091,7 +7043,7 @@
             <w:noWrap/>
             <w:vAlign w:val="bottom"/>
           </w:tcPr>
-          <w:p wp14:textId="77777777">
+          <w:p>
             <w:pPr>
               <w:keepLines/>
               <w:widowControl/>
@@ -7122,7 +7074,7 @@
             <w:noWrap/>
             <w:vAlign w:val="bottom"/>
           </w:tcPr>
-          <w:p wp14:textId="77777777">
+          <w:p>
             <w:pPr>
               <w:keepLines/>
               <w:widowControl/>
@@ -7145,7 +7097,7 @@
             <w:noWrap/>
             <w:vAlign w:val="bottom"/>
           </w:tcPr>
-          <w:p wp14:textId="77777777">
+          <w:p>
             <w:pPr>
               <w:keepLines/>
               <w:widowControl/>
@@ -7164,7 +7116,7 @@
           </w:p>
         </w:tc>
       </w:tr>
-      <w:tr xmlns:wp14="http://schemas.microsoft.com/office/word/2010/wordml" wp14:textId="77777777">
+      <w:tr>
         <w:trPr>
           <w:cantSplit/>
           <w:trHeight w:val="255"/>
@@ -7182,7 +7134,7 @@
             <w:noWrap/>
             <w:vAlign w:val="bottom"/>
           </w:tcPr>
-          <w:p wp14:textId="77777777">
+          <w:p>
             <w:pPr>
               <w:keepLines/>
               <w:widowControl/>
@@ -7206,7 +7158,7 @@
             <w:noWrap/>
             <w:vAlign w:val="bottom"/>
           </w:tcPr>
-          <w:p wp14:textId="77777777">
+          <w:p>
             <w:pPr>
               <w:keepLines/>
               <w:widowControl/>
@@ -7230,7 +7182,7 @@
             <w:noWrap/>
             <w:vAlign w:val="bottom"/>
           </w:tcPr>
-          <w:p wp14:textId="77777777">
+          <w:p>
             <w:pPr>
               <w:keepLines/>
               <w:widowControl/>
@@ -7254,7 +7206,7 @@
             <w:noWrap/>
             <w:vAlign w:val="bottom"/>
           </w:tcPr>
-          <w:p wp14:textId="77777777">
+          <w:p>
             <w:pPr>
               <w:keepLines/>
               <w:widowControl/>
@@ -7279,7 +7231,7 @@
             <w:noWrap/>
             <w:vAlign w:val="bottom"/>
           </w:tcPr>
-          <w:p wp14:textId="77777777">
+          <w:p>
             <w:pPr>
               <w:keepLines/>
               <w:widowControl/>
@@ -7312,7 +7264,7 @@
             <w:noWrap/>
             <w:vAlign w:val="bottom"/>
           </w:tcPr>
-          <w:p wp14:textId="77777777">
+          <w:p>
             <w:pPr>
               <w:keepLines/>
               <w:widowControl/>
@@ -7331,7 +7283,7 @@
           </w:p>
         </w:tc>
       </w:tr>
-      <w:tr xmlns:wp14="http://schemas.microsoft.com/office/word/2010/wordml" wp14:textId="77777777">
+      <w:tr>
         <w:trPr>
           <w:cantSplit/>
           <w:trHeight w:val="255"/>
@@ -7349,7 +7301,7 @@
             <w:noWrap/>
             <w:vAlign w:val="bottom"/>
           </w:tcPr>
-          <w:p wp14:textId="77777777">
+          <w:p>
             <w:pPr>
               <w:keepLines/>
               <w:widowControl/>
@@ -7383,7 +7335,7 @@
             <w:noWrap/>
             <w:vAlign w:val="bottom"/>
           </w:tcPr>
-          <w:p wp14:textId="77777777">
+          <w:p>
             <w:pPr>
               <w:keepLines/>
               <w:widowControl/>
@@ -7407,7 +7359,7 @@
             <w:noWrap/>
             <w:vAlign w:val="bottom"/>
           </w:tcPr>
-          <w:p wp14:textId="77777777">
+          <w:p>
             <w:pPr>
               <w:keepLines/>
               <w:widowControl/>
@@ -7431,7 +7383,7 @@
             <w:noWrap/>
             <w:vAlign w:val="bottom"/>
           </w:tcPr>
-          <w:p wp14:textId="77777777">
+          <w:p>
             <w:pPr>
               <w:keepLines/>
               <w:widowControl/>
@@ -7455,7 +7407,7 @@
             <w:noWrap/>
             <w:vAlign w:val="bottom"/>
           </w:tcPr>
-          <w:p wp14:textId="77777777">
+          <w:p>
             <w:pPr>
               <w:keepLines/>
               <w:widowControl/>
@@ -7479,7 +7431,7 @@
             <w:noWrap/>
             <w:vAlign w:val="bottom"/>
           </w:tcPr>
-          <w:p wp14:textId="77777777">
+          <w:p>
             <w:pPr>
               <w:keepLines/>
               <w:widowControl/>
@@ -7502,7 +7454,7 @@
             <w:noWrap/>
             <w:vAlign w:val="bottom"/>
           </w:tcPr>
-          <w:p wp14:textId="77777777">
+          <w:p>
             <w:pPr>
               <w:keepLines/>
               <w:widowControl/>
@@ -7514,7 +7466,7 @@
           </w:p>
         </w:tc>
       </w:tr>
-      <w:tr xmlns:wp14="http://schemas.microsoft.com/office/word/2010/wordml" wp14:textId="77777777">
+      <w:tr>
         <w:trPr>
           <w:cantSplit/>
           <w:trHeight w:val="255"/>
@@ -7532,7 +7484,7 @@
             <w:noWrap/>
             <w:vAlign w:val="bottom"/>
           </w:tcPr>
-          <w:p wp14:textId="77777777">
+          <w:p>
             <w:pPr>
               <w:keepLines/>
               <w:widowControl/>
@@ -7557,7 +7509,7 @@
             <w:noWrap/>
             <w:vAlign w:val="bottom"/>
           </w:tcPr>
-          <w:p wp14:textId="77777777">
+          <w:p>
             <w:pPr>
               <w:keepLines/>
               <w:widowControl/>
@@ -7587,7 +7539,7 @@
             <w:noWrap/>
             <w:vAlign w:val="bottom"/>
           </w:tcPr>
-          <w:p wp14:textId="77777777">
+          <w:p>
             <w:pPr>
               <w:keepLines/>
               <w:widowControl/>
@@ -7611,7 +7563,7 @@
             <w:noWrap/>
             <w:vAlign w:val="bottom"/>
           </w:tcPr>
-          <w:p wp14:textId="77777777">
+          <w:p>
             <w:pPr>
               <w:keepLines/>
               <w:widowControl/>
@@ -7634,7 +7586,7 @@
             <w:noWrap/>
             <w:vAlign w:val="bottom"/>
           </w:tcPr>
-          <w:p wp14:textId="77777777">
+          <w:p>
             <w:pPr>
               <w:keepLines/>
               <w:widowControl/>
@@ -7653,7 +7605,7 @@
           </w:p>
         </w:tc>
       </w:tr>
-      <w:tr xmlns:wp14="http://schemas.microsoft.com/office/word/2010/wordml" wp14:textId="77777777">
+      <w:tr>
         <w:trPr>
           <w:cantSplit/>
           <w:trHeight w:val="255"/>
@@ -7671,7 +7623,7 @@
             <w:noWrap/>
             <w:vAlign w:val="bottom"/>
           </w:tcPr>
-          <w:p wp14:textId="77777777">
+          <w:p>
             <w:pPr>
               <w:keepLines/>
               <w:widowControl/>
@@ -7696,7 +7648,7 @@
             <w:noWrap/>
             <w:vAlign w:val="bottom"/>
           </w:tcPr>
-          <w:p wp14:textId="77777777">
+          <w:p>
             <w:pPr>
               <w:keepLines/>
               <w:widowControl/>
@@ -7726,7 +7678,7 @@
             <w:noWrap/>
             <w:vAlign w:val="bottom"/>
           </w:tcPr>
-          <w:p wp14:textId="77777777">
+          <w:p>
             <w:pPr>
               <w:keepLines/>
               <w:widowControl/>
@@ -7750,7 +7702,7 @@
             <w:noWrap/>
             <w:vAlign w:val="bottom"/>
           </w:tcPr>
-          <w:p wp14:textId="77777777">
+          <w:p>
             <w:pPr>
               <w:keepLines/>
               <w:widowControl/>
@@ -7773,7 +7725,7 @@
             <w:noWrap/>
             <w:vAlign w:val="bottom"/>
           </w:tcPr>
-          <w:p wp14:textId="77777777">
+          <w:p>
             <w:pPr>
               <w:keepLines/>
               <w:widowControl/>
@@ -7792,7 +7744,7 @@
           </w:p>
         </w:tc>
       </w:tr>
-      <w:tr xmlns:wp14="http://schemas.microsoft.com/office/word/2010/wordml" wp14:textId="77777777">
+      <w:tr>
         <w:trPr>
           <w:cantSplit/>
           <w:trHeight w:val="255"/>
@@ -7810,7 +7762,7 @@
             <w:noWrap/>
             <w:vAlign w:val="bottom"/>
           </w:tcPr>
-          <w:p wp14:textId="77777777">
+          <w:p>
             <w:pPr>
               <w:keepLines/>
               <w:widowControl/>
@@ -7835,7 +7787,7 @@
             <w:noWrap/>
             <w:vAlign w:val="bottom"/>
           </w:tcPr>
-          <w:p wp14:textId="77777777">
+          <w:p>
             <w:pPr>
               <w:keepLines/>
               <w:widowControl/>
@@ -7865,7 +7817,7 @@
             <w:noWrap/>
             <w:vAlign w:val="bottom"/>
           </w:tcPr>
-          <w:p wp14:textId="77777777">
+          <w:p>
             <w:pPr>
               <w:keepLines/>
               <w:widowControl/>
@@ -7889,7 +7841,7 @@
             <w:noWrap/>
             <w:vAlign w:val="bottom"/>
           </w:tcPr>
-          <w:p wp14:textId="77777777">
+          <w:p>
             <w:pPr>
               <w:keepLines/>
               <w:widowControl/>
@@ -7912,7 +7864,7 @@
             <w:noWrap/>
             <w:vAlign w:val="bottom"/>
           </w:tcPr>
-          <w:p wp14:textId="77777777">
+          <w:p>
             <w:pPr>
               <w:keepLines/>
               <w:widowControl/>
@@ -7931,7 +7883,7 @@
           </w:p>
         </w:tc>
       </w:tr>
-      <w:tr xmlns:wp14="http://schemas.microsoft.com/office/word/2010/wordml" wp14:textId="77777777">
+      <w:tr>
         <w:trPr>
           <w:cantSplit/>
           <w:trHeight w:val="255"/>
@@ -7949,7 +7901,7 @@
             <w:noWrap/>
             <w:vAlign w:val="bottom"/>
           </w:tcPr>
-          <w:p wp14:textId="77777777">
+          <w:p>
             <w:pPr>
               <w:keepLines/>
               <w:widowControl/>
@@ -7974,7 +7926,7 @@
             <w:noWrap/>
             <w:vAlign w:val="bottom"/>
           </w:tcPr>
-          <w:p wp14:textId="77777777">
+          <w:p>
             <w:pPr>
               <w:keepLines/>
               <w:widowControl/>
@@ -8004,7 +7956,7 @@
             <w:noWrap/>
             <w:vAlign w:val="bottom"/>
           </w:tcPr>
-          <w:p wp14:textId="77777777">
+          <w:p>
             <w:pPr>
               <w:keepLines/>
               <w:widowControl/>
@@ -8028,7 +7980,7 @@
             <w:noWrap/>
             <w:vAlign w:val="bottom"/>
           </w:tcPr>
-          <w:p wp14:textId="77777777">
+          <w:p>
             <w:pPr>
               <w:keepLines/>
               <w:widowControl/>
@@ -8051,7 +8003,7 @@
             <w:noWrap/>
             <w:vAlign w:val="bottom"/>
           </w:tcPr>
-          <w:p wp14:textId="77777777">
+          <w:p>
             <w:pPr>
               <w:keepLines/>
               <w:widowControl/>
@@ -8070,7 +8022,7 @@
           </w:p>
         </w:tc>
       </w:tr>
-      <w:tr xmlns:wp14="http://schemas.microsoft.com/office/word/2010/wordml" wp14:textId="77777777">
+      <w:tr>
         <w:trPr>
           <w:cantSplit/>
           <w:trHeight w:val="255"/>
@@ -8088,7 +8040,7 @@
             <w:noWrap/>
             <w:vAlign w:val="bottom"/>
           </w:tcPr>
-          <w:p wp14:textId="77777777">
+          <w:p>
             <w:pPr>
               <w:keepLines/>
               <w:widowControl/>
@@ -8113,7 +8065,7 @@
             <w:noWrap/>
             <w:vAlign w:val="bottom"/>
           </w:tcPr>
-          <w:p wp14:textId="77777777">
+          <w:p>
             <w:pPr>
               <w:keepLines/>
               <w:widowControl/>
@@ -8143,7 +8095,7 @@
             <w:noWrap/>
             <w:vAlign w:val="bottom"/>
           </w:tcPr>
-          <w:p wp14:textId="77777777">
+          <w:p>
             <w:pPr>
               <w:keepLines/>
               <w:widowControl/>
@@ -8167,7 +8119,7 @@
             <w:noWrap/>
             <w:vAlign w:val="bottom"/>
           </w:tcPr>
-          <w:p wp14:textId="77777777">
+          <w:p>
             <w:pPr>
               <w:keepLines/>
               <w:widowControl/>
@@ -8190,7 +8142,7 @@
             <w:noWrap/>
             <w:vAlign w:val="bottom"/>
           </w:tcPr>
-          <w:p wp14:textId="77777777">
+          <w:p>
             <w:pPr>
               <w:keepLines/>
               <w:widowControl/>
@@ -8209,7 +8161,7 @@
           </w:p>
         </w:tc>
       </w:tr>
-      <w:tr xmlns:wp14="http://schemas.microsoft.com/office/word/2010/wordml" wp14:textId="77777777">
+      <w:tr>
         <w:trPr>
           <w:cantSplit/>
           <w:trHeight w:val="255"/>
@@ -8227,7 +8179,7 @@
             <w:noWrap/>
             <w:vAlign w:val="bottom"/>
           </w:tcPr>
-          <w:p wp14:textId="77777777">
+          <w:p>
             <w:pPr>
               <w:keepLines/>
               <w:widowControl/>
@@ -8251,7 +8203,7 @@
             <w:noWrap/>
             <w:vAlign w:val="bottom"/>
           </w:tcPr>
-          <w:p wp14:textId="77777777">
+          <w:p>
             <w:pPr>
               <w:keepLines/>
               <w:widowControl/>
@@ -8275,7 +8227,7 @@
             <w:noWrap/>
             <w:vAlign w:val="bottom"/>
           </w:tcPr>
-          <w:p wp14:textId="77777777">
+          <w:p>
             <w:pPr>
               <w:keepLines/>
               <w:widowControl/>
@@ -8299,7 +8251,7 @@
             <w:noWrap/>
             <w:vAlign w:val="bottom"/>
           </w:tcPr>
-          <w:p wp14:textId="77777777">
+          <w:p>
             <w:pPr>
               <w:keepLines/>
               <w:widowControl/>
@@ -8324,7 +8276,7 @@
             <w:noWrap/>
             <w:vAlign w:val="bottom"/>
           </w:tcPr>
-          <w:p wp14:textId="77777777">
+          <w:p>
             <w:pPr>
               <w:keepLines/>
               <w:widowControl/>
@@ -8357,7 +8309,7 @@
             <w:noWrap/>
             <w:vAlign w:val="bottom"/>
           </w:tcPr>
-          <w:p wp14:textId="77777777">
+          <w:p>
             <w:pPr>
               <w:keepLines/>
               <w:widowControl/>
@@ -8376,7 +8328,7 @@
           </w:p>
         </w:tc>
       </w:tr>
-      <w:tr xmlns:wp14="http://schemas.microsoft.com/office/word/2010/wordml" wp14:textId="77777777">
+      <w:tr>
         <w:trPr>
           <w:cantSplit/>
           <w:trHeight w:val="114"/>
@@ -8394,7 +8346,7 @@
             <w:noWrap/>
             <w:vAlign w:val="bottom"/>
           </w:tcPr>
-          <w:p wp14:textId="77777777">
+          <w:p>
             <w:pPr>
               <w:keepLines/>
               <w:widowControl/>
@@ -8420,7 +8372,7 @@
             <w:noWrap/>
             <w:vAlign w:val="bottom"/>
           </w:tcPr>
-          <w:p wp14:textId="77777777">
+          <w:p>
             <w:pPr>
               <w:keepLines/>
               <w:widowControl/>
@@ -8446,7 +8398,7 @@
             <w:noWrap/>
             <w:vAlign w:val="bottom"/>
           </w:tcPr>
-          <w:p wp14:textId="77777777">
+          <w:p>
             <w:pPr>
               <w:keepLines/>
               <w:widowControl/>
@@ -8472,7 +8424,7 @@
             <w:noWrap/>
             <w:vAlign w:val="bottom"/>
           </w:tcPr>
-          <w:p wp14:textId="77777777">
+          <w:p>
             <w:pPr>
               <w:keepLines/>
               <w:widowControl/>
@@ -8498,7 +8450,7 @@
             <w:noWrap/>
             <w:vAlign w:val="bottom"/>
           </w:tcPr>
-          <w:p wp14:textId="77777777">
+          <w:p>
             <w:pPr>
               <w:keepLines/>
               <w:widowControl/>
@@ -8524,7 +8476,7 @@
             <w:noWrap/>
             <w:vAlign w:val="bottom"/>
           </w:tcPr>
-          <w:p wp14:textId="77777777">
+          <w:p>
             <w:pPr>
               <w:keepLines/>
               <w:widowControl/>
@@ -8549,7 +8501,7 @@
             <w:noWrap/>
             <w:vAlign w:val="bottom"/>
           </w:tcPr>
-          <w:p wp14:textId="77777777">
+          <w:p>
             <w:pPr>
               <w:keepLines/>
               <w:widowControl/>
@@ -8563,7 +8515,7 @@
           </w:p>
         </w:tc>
       </w:tr>
-      <w:tr xmlns:wp14="http://schemas.microsoft.com/office/word/2010/wordml" wp14:textId="77777777">
+      <w:tr>
         <w:trPr>
           <w:cantSplit/>
           <w:trHeight w:val="255"/>
@@ -8580,7 +8532,7 @@
             <w:noWrap/>
             <w:vAlign w:val="bottom"/>
           </w:tcPr>
-          <w:p wp14:textId="77777777">
+          <w:p>
             <w:pPr>
               <w:keepLines/>
               <w:widowControl/>
@@ -8603,7 +8555,7 @@
             <w:noWrap/>
             <w:vAlign w:val="bottom"/>
           </w:tcPr>
-          <w:p wp14:textId="77777777">
+          <w:p>
             <w:pPr>
               <w:keepLines/>
               <w:widowControl/>
@@ -8626,7 +8578,7 @@
             <w:noWrap/>
             <w:vAlign w:val="bottom"/>
           </w:tcPr>
-          <w:p wp14:textId="77777777">
+          <w:p>
             <w:pPr>
               <w:keepLines/>
               <w:widowControl/>
@@ -8649,7 +8601,7 @@
             <w:noWrap/>
             <w:vAlign w:val="bottom"/>
           </w:tcPr>
-          <w:p wp14:textId="77777777">
+          <w:p>
             <w:pPr>
               <w:keepLines/>
               <w:widowControl/>
@@ -8673,7 +8625,7 @@
             <w:noWrap/>
             <w:vAlign w:val="bottom"/>
           </w:tcPr>
-          <w:p wp14:textId="77777777">
+          <w:p>
             <w:pPr>
               <w:keepLines/>
               <w:widowControl/>
@@ -8705,7 +8657,7 @@
             <w:noWrap/>
             <w:vAlign w:val="bottom"/>
           </w:tcPr>
-          <w:p wp14:textId="77777777">
+          <w:p>
             <w:pPr>
               <w:keepLines/>
               <w:widowControl/>
@@ -8725,7 +8677,7 @@
         </w:tc>
       </w:tr>
     </w:tbl>
-    <w:p xmlns:wp14="http://schemas.microsoft.com/office/word/2010/wordml" wp14:textId="77777777">
+    <w:p>
       <w:pPr>
         <w:pStyle w:val="BodyText"/>
         <w:rPr>
@@ -8738,7 +8690,7 @@
       <w:footerReference w:type="default" r:id="rId13"/>
       <w:headerReference w:type="first" r:id="rId14"/>
       <w:footerReference w:type="first" r:id="rId15"/>
-      <w:pgSz w:w="11907" w:h="16840" w:orient="portrait" w:code="9"/>
+      <w:pgSz w:w="11907" w:h="16840" w:code="9"/>
       <w:pgMar w:top="1440" w:right="1440" w:bottom="1440" w:left="1440" w:header="709" w:footer="709" w:gutter="0"/>
       <w:cols w:space="708"/>
     </w:sectPr>
@@ -8747,9 +8699,9 @@
 </file>
 
 <file path=word/endnotes.xml><?xml version="1.0" encoding="utf-8"?>
-<w:endnotes xmlns:w14="http://schemas.microsoft.com/office/word/2010/wordml" xmlns:wp14="http://schemas.microsoft.com/office/word/2010/wordprocessingDrawing" xmlns:ve="http://schemas.openxmlformats.org/markup-compatibility/2006" xmlns:o="urn:schemas-microsoft-com:office:office" xmlns:r="http://schemas.openxmlformats.org/officeDocument/2006/relationships" xmlns:m="http://schemas.openxmlformats.org/officeDocument/2006/math" xmlns:v="urn:schemas-microsoft-com:vml" xmlns:wp="http://schemas.openxmlformats.org/drawingml/2006/wordprocessingDrawing" xmlns:w10="urn:schemas-microsoft-com:office:word" xmlns:w="http://schemas.openxmlformats.org/wordprocessingml/2006/main" xmlns:wne="http://schemas.microsoft.com/office/word/2006/wordml" xmlns:mc="http://schemas.openxmlformats.org/markup-compatibility/2006" mc:Ignorable="w14 wp14">
-  <w:endnote w:type="separator" w:id="0">
-    <w:p xmlns:wp14="http://schemas.microsoft.com/office/word/2010/wordml" wp14:textId="77777777">
+<w:endnotes xmlns:ve="http://schemas.openxmlformats.org/markup-compatibility/2006" xmlns:o="urn:schemas-microsoft-com:office:office" xmlns:r="http://schemas.openxmlformats.org/officeDocument/2006/relationships" xmlns:m="http://schemas.openxmlformats.org/officeDocument/2006/math" xmlns:v="urn:schemas-microsoft-com:vml" xmlns:wp="http://schemas.openxmlformats.org/drawingml/2006/wordprocessingDrawing" xmlns:w10="urn:schemas-microsoft-com:office:word" xmlns:w="http://schemas.openxmlformats.org/wordprocessingml/2006/main" xmlns:wne="http://schemas.microsoft.com/office/word/2006/wordml">
+  <w:endnote w:type="separator" w:id="-1">
+    <w:p>
       <w:pPr>
         <w:spacing w:line="240" w:lineRule="auto"/>
       </w:pPr>
@@ -8758,8 +8710,8 @@
       </w:r>
     </w:p>
   </w:endnote>
-  <w:endnote w:type="continuationSeparator" w:id="1">
-    <w:p xmlns:wp14="http://schemas.microsoft.com/office/word/2010/wordml" wp14:textId="77777777">
+  <w:endnote w:type="continuationSeparator" w:id="0">
+    <w:p>
       <w:pPr>
         <w:spacing w:line="240" w:lineRule="auto"/>
       </w:pPr>
@@ -8772,11 +8724,11 @@
 </file>
 
 <file path=word/footer1.xml><?xml version="1.0" encoding="utf-8"?>
-<w:ftr xmlns:w14="http://schemas.microsoft.com/office/word/2010/wordml" xmlns:wp14="http://schemas.microsoft.com/office/word/2010/wordprocessingDrawing" xmlns:ve="http://schemas.openxmlformats.org/markup-compatibility/2006" xmlns:o="urn:schemas-microsoft-com:office:office" xmlns:r="http://schemas.openxmlformats.org/officeDocument/2006/relationships" xmlns:m="http://schemas.openxmlformats.org/officeDocument/2006/math" xmlns:v="urn:schemas-microsoft-com:vml" xmlns:wp="http://schemas.openxmlformats.org/drawingml/2006/wordprocessingDrawing" xmlns:w10="urn:schemas-microsoft-com:office:word" xmlns:w="http://schemas.openxmlformats.org/wordprocessingml/2006/main" xmlns:wne="http://schemas.microsoft.com/office/word/2006/wordml" xmlns:mc="http://schemas.openxmlformats.org/markup-compatibility/2006" mc:Ignorable="w14 wp14">
-  <w:p xmlns:wp14="http://schemas.microsoft.com/office/word/2010/wordml" wp14:textId="77777777">
+<w:ftr xmlns:ve="http://schemas.openxmlformats.org/markup-compatibility/2006" xmlns:o="urn:schemas-microsoft-com:office:office" xmlns:r="http://schemas.openxmlformats.org/officeDocument/2006/relationships" xmlns:m="http://schemas.openxmlformats.org/officeDocument/2006/math" xmlns:v="urn:schemas-microsoft-com:vml" xmlns:wp="http://schemas.openxmlformats.org/drawingml/2006/wordprocessingDrawing" xmlns:w10="urn:schemas-microsoft-com:office:word" xmlns:w="http://schemas.openxmlformats.org/wordprocessingml/2006/main" xmlns:wne="http://schemas.microsoft.com/office/word/2006/wordml">
+  <w:p>
     <w:pPr>
       <w:pStyle w:val="Footer"/>
-      <w:framePr w:wrap="around" w:hAnchor="margin" w:vAnchor="text" w:xAlign="right" w:y="1"/>
+      <w:framePr w:wrap="around" w:vAnchor="text" w:hAnchor="margin" w:xAlign="right" w:y="1"/>
       <w:rPr>
         <w:rStyle w:val="PageNumber"/>
       </w:rPr>
@@ -8800,7 +8752,7 @@
       <w:fldChar w:fldCharType="end"/>
     </w:r>
   </w:p>
-  <w:p xmlns:wp14="http://schemas.microsoft.com/office/word/2010/wordml" wp14:textId="77777777">
+  <w:p>
     <w:pPr>
       <w:pStyle w:val="Footer"/>
       <w:ind w:right="360"/>
@@ -8810,17 +8762,17 @@
 </file>
 
 <file path=word/footer2.xml><?xml version="1.0" encoding="utf-8"?>
-<w:ftr xmlns:w14="http://schemas.microsoft.com/office/word/2010/wordml" xmlns:wp14="http://schemas.microsoft.com/office/word/2010/wordprocessingDrawing" xmlns:ve="http://schemas.openxmlformats.org/markup-compatibility/2006" xmlns:o="urn:schemas-microsoft-com:office:office" xmlns:r="http://schemas.openxmlformats.org/officeDocument/2006/relationships" xmlns:m="http://schemas.openxmlformats.org/officeDocument/2006/math" xmlns:v="urn:schemas-microsoft-com:vml" xmlns:wp="http://schemas.openxmlformats.org/drawingml/2006/wordprocessingDrawing" xmlns:w10="urn:schemas-microsoft-com:office:word" xmlns:w="http://schemas.openxmlformats.org/wordprocessingml/2006/main" xmlns:wne="http://schemas.microsoft.com/office/word/2006/wordml" xmlns:mc="http://schemas.openxmlformats.org/markup-compatibility/2006" mc:Ignorable="w14 wp14">
+<w:ftr xmlns:ve="http://schemas.openxmlformats.org/markup-compatibility/2006" xmlns:o="urn:schemas-microsoft-com:office:office" xmlns:r="http://schemas.openxmlformats.org/officeDocument/2006/relationships" xmlns:m="http://schemas.openxmlformats.org/officeDocument/2006/math" xmlns:v="urn:schemas-microsoft-com:vml" xmlns:wp="http://schemas.openxmlformats.org/drawingml/2006/wordprocessingDrawing" xmlns:w10="urn:schemas-microsoft-com:office:word" xmlns:w="http://schemas.openxmlformats.org/wordprocessingml/2006/main" xmlns:wne="http://schemas.microsoft.com/office/word/2006/wordml">
   <w:tbl>
     <w:tblPr>
       <w:tblW w:w="9249" w:type="dxa"/>
       <w:tblBorders>
-        <w:top w:val="single" w:color="auto" w:sz="6" w:space="0"/>
-        <w:left w:val="single" w:color="auto" w:sz="6" w:space="0"/>
-        <w:bottom w:val="single" w:color="auto" w:sz="6" w:space="0"/>
-        <w:right w:val="single" w:color="auto" w:sz="6" w:space="0"/>
-        <w:insideH w:val="single" w:color="auto" w:sz="6" w:space="0"/>
-        <w:insideV w:val="single" w:color="auto" w:sz="6" w:space="0"/>
+        <w:top w:val="single" w:sz="6" w:space="0" w:color="auto"/>
+        <w:left w:val="single" w:sz="6" w:space="0" w:color="auto"/>
+        <w:bottom w:val="single" w:sz="6" w:space="0" w:color="auto"/>
+        <w:right w:val="single" w:sz="6" w:space="0" w:color="auto"/>
+        <w:insideH w:val="single" w:sz="6" w:space="0" w:color="auto"/>
+        <w:insideV w:val="single" w:sz="6" w:space="0" w:color="auto"/>
       </w:tblBorders>
       <w:tblLayout w:type="fixed"/>
       <w:tblLook w:val="0000"/>
@@ -8830,7 +8782,7 @@
       <w:gridCol w:w="4516"/>
       <w:gridCol w:w="2195"/>
     </w:tblGrid>
-    <w:tr xmlns:wp14="http://schemas.microsoft.com/office/word/2010/wordml" wp14:textId="77777777">
+    <w:tr>
       <w:tc>
         <w:tcPr>
           <w:tcW w:w="2538" w:type="dxa"/>
@@ -8841,7 +8793,7 @@
             <w:right w:val="nil"/>
           </w:tcBorders>
         </w:tcPr>
-        <w:p wp14:textId="77777777">
+        <w:p>
           <w:pPr>
             <w:ind w:right="360"/>
             <w:rPr>
@@ -8866,7 +8818,7 @@
             <w:right w:val="nil"/>
           </w:tcBorders>
         </w:tcPr>
-        <w:p wp14:textId="77777777">
+        <w:p>
           <w:pPr>
             <w:jc w:val="center"/>
             <w:rPr>
@@ -8875,7 +8827,7 @@
           </w:pPr>
           <w:r>
             <w:rPr>
-              <w:rFonts w:ascii="Symbol" w:hAnsi="Symbol" w:eastAsia="Symbol" w:cs="Symbol"/>
+              <w:rFonts w:ascii="Symbol" w:eastAsia="Symbol" w:hAnsi="Symbol" w:cs="Symbol"/>
               <w:lang w:val="sr-Latn-CS"/>
             </w:rPr>
             <w:t></w:t>
@@ -8916,7 +8868,7 @@
             <w:right w:val="nil"/>
           </w:tcBorders>
         </w:tcPr>
-        <w:p wp14:textId="77777777">
+        <w:p>
           <w:pPr>
             <w:jc w:val="right"/>
             <w:rPr>
@@ -8956,7 +8908,7 @@
               <w:noProof/>
               <w:lang w:val="sr-Latn-CS"/>
             </w:rPr>
-            <w:t>7</w:t>
+            <w:t>6</w:t>
           </w:r>
           <w:r>
             <w:rPr>
@@ -8972,31 +8924,21 @@
             </w:rPr>
             <w:t>od</w:t>
           </w:r>
-          <w:r>
-            <w:fldChar w:fldCharType="begin"/>
-          </w:r>
-          <w:r>
-            <w:instrText> NUMPAGES  \* MERGEFORMAT </w:instrText>
-          </w:r>
-          <w:r>
-            <w:fldChar w:fldCharType="separate"/>
-          </w:r>
-          <w:r>
-            <w:rPr>
-              <w:rStyle w:val="PageNumber"/>
-              <w:noProof/>
-              <w:lang w:val="sr-Latn-CS"/>
-            </w:rPr>
-            <w:t>8</w:t>
-          </w:r>
-          <w:r>
-            <w:fldChar w:fldCharType="end"/>
-          </w:r>
+          <w:fldSimple w:instr="NUMPAGES  \* MERGEFORMAT">
+            <w:r>
+              <w:rPr>
+                <w:rStyle w:val="PageNumber"/>
+                <w:noProof/>
+                <w:lang w:val="sr-Latn-CS"/>
+              </w:rPr>
+              <w:t>8</w:t>
+            </w:r>
+          </w:fldSimple>
         </w:p>
       </w:tc>
     </w:tr>
   </w:tbl>
-  <w:p xmlns:wp14="http://schemas.microsoft.com/office/word/2010/wordml" wp14:textId="77777777">
+  <w:p>
     <w:pPr>
       <w:pStyle w:val="Footer"/>
       <w:rPr>
@@ -9008,8 +8950,8 @@
 </file>
 
 <file path=word/footer3.xml><?xml version="1.0" encoding="utf-8"?>
-<w:ftr xmlns:w14="http://schemas.microsoft.com/office/word/2010/wordml" xmlns:wp14="http://schemas.microsoft.com/office/word/2010/wordprocessingDrawing" xmlns:ve="http://schemas.openxmlformats.org/markup-compatibility/2006" xmlns:o="urn:schemas-microsoft-com:office:office" xmlns:r="http://schemas.openxmlformats.org/officeDocument/2006/relationships" xmlns:m="http://schemas.openxmlformats.org/officeDocument/2006/math" xmlns:v="urn:schemas-microsoft-com:vml" xmlns:wp="http://schemas.openxmlformats.org/drawingml/2006/wordprocessingDrawing" xmlns:w10="urn:schemas-microsoft-com:office:word" xmlns:w="http://schemas.openxmlformats.org/wordprocessingml/2006/main" xmlns:wne="http://schemas.microsoft.com/office/word/2006/wordml" xmlns:mc="http://schemas.openxmlformats.org/markup-compatibility/2006" mc:Ignorable="w14 wp14">
-  <w:p xmlns:wp14="http://schemas.microsoft.com/office/word/2010/wordml" wp14:textId="77777777">
+<w:ftr xmlns:ve="http://schemas.openxmlformats.org/markup-compatibility/2006" xmlns:o="urn:schemas-microsoft-com:office:office" xmlns:r="http://schemas.openxmlformats.org/officeDocument/2006/relationships" xmlns:m="http://schemas.openxmlformats.org/officeDocument/2006/math" xmlns:v="urn:schemas-microsoft-com:vml" xmlns:wp="http://schemas.openxmlformats.org/drawingml/2006/wordprocessingDrawing" xmlns:w10="urn:schemas-microsoft-com:office:word" xmlns:w="http://schemas.openxmlformats.org/wordprocessingml/2006/main" xmlns:wne="http://schemas.microsoft.com/office/word/2006/wordml">
+  <w:p>
     <w:pPr>
       <w:pStyle w:val="Footer"/>
     </w:pPr>
@@ -9018,9 +8960,9 @@
 </file>
 
 <file path=word/footnotes.xml><?xml version="1.0" encoding="utf-8"?>
-<w:footnotes xmlns:w14="http://schemas.microsoft.com/office/word/2010/wordml" xmlns:wp14="http://schemas.microsoft.com/office/word/2010/wordprocessingDrawing" xmlns:ve="http://schemas.openxmlformats.org/markup-compatibility/2006" xmlns:o="urn:schemas-microsoft-com:office:office" xmlns:r="http://schemas.openxmlformats.org/officeDocument/2006/relationships" xmlns:m="http://schemas.openxmlformats.org/officeDocument/2006/math" xmlns:v="urn:schemas-microsoft-com:vml" xmlns:wp="http://schemas.openxmlformats.org/drawingml/2006/wordprocessingDrawing" xmlns:w10="urn:schemas-microsoft-com:office:word" xmlns:w="http://schemas.openxmlformats.org/wordprocessingml/2006/main" xmlns:wne="http://schemas.microsoft.com/office/word/2006/wordml" xmlns:mc="http://schemas.openxmlformats.org/markup-compatibility/2006" mc:Ignorable="w14 wp14">
-  <w:footnote w:type="separator" w:id="0">
-    <w:p xmlns:wp14="http://schemas.microsoft.com/office/word/2010/wordml" wp14:textId="77777777">
+<w:footnotes xmlns:ve="http://schemas.openxmlformats.org/markup-compatibility/2006" xmlns:o="urn:schemas-microsoft-com:office:office" xmlns:r="http://schemas.openxmlformats.org/officeDocument/2006/relationships" xmlns:m="http://schemas.openxmlformats.org/officeDocument/2006/math" xmlns:v="urn:schemas-microsoft-com:vml" xmlns:wp="http://schemas.openxmlformats.org/drawingml/2006/wordprocessingDrawing" xmlns:w10="urn:schemas-microsoft-com:office:word" xmlns:w="http://schemas.openxmlformats.org/wordprocessingml/2006/main" xmlns:wne="http://schemas.microsoft.com/office/word/2006/wordml">
+  <w:footnote w:type="separator" w:id="-1">
+    <w:p>
       <w:pPr>
         <w:spacing w:line="240" w:lineRule="auto"/>
       </w:pPr>
@@ -9029,8 +8971,8 @@
       </w:r>
     </w:p>
   </w:footnote>
-  <w:footnote w:type="continuationSeparator" w:id="1">
-    <w:p xmlns:wp14="http://schemas.microsoft.com/office/word/2010/wordml" wp14:textId="77777777">
+  <w:footnote w:type="continuationSeparator" w:id="0">
+    <w:p>
       <w:pPr>
         <w:spacing w:line="240" w:lineRule="auto"/>
       </w:pPr>
@@ -9043,28 +8985,28 @@
 </file>
 
 <file path=word/header1.xml><?xml version="1.0" encoding="utf-8"?>
-<w:hdr xmlns:w14="http://schemas.microsoft.com/office/word/2010/wordml" xmlns:wp14="http://schemas.microsoft.com/office/word/2010/wordprocessingDrawing" xmlns:ve="http://schemas.openxmlformats.org/markup-compatibility/2006" xmlns:o="urn:schemas-microsoft-com:office:office" xmlns:r="http://schemas.openxmlformats.org/officeDocument/2006/relationships" xmlns:m="http://schemas.openxmlformats.org/officeDocument/2006/math" xmlns:v="urn:schemas-microsoft-com:vml" xmlns:wp="http://schemas.openxmlformats.org/drawingml/2006/wordprocessingDrawing" xmlns:w10="urn:schemas-microsoft-com:office:word" xmlns:w="http://schemas.openxmlformats.org/wordprocessingml/2006/main" xmlns:wne="http://schemas.microsoft.com/office/word/2006/wordml" xmlns:mc="http://schemas.openxmlformats.org/markup-compatibility/2006" mc:Ignorable="w14 wp14">
-  <w:p xmlns:wp14="http://schemas.microsoft.com/office/word/2010/wordml" wp14:textId="77777777">
+<w:hdr xmlns:ve="http://schemas.openxmlformats.org/markup-compatibility/2006" xmlns:o="urn:schemas-microsoft-com:office:office" xmlns:r="http://schemas.openxmlformats.org/officeDocument/2006/relationships" xmlns:m="http://schemas.openxmlformats.org/officeDocument/2006/math" xmlns:v="urn:schemas-microsoft-com:vml" xmlns:wp="http://schemas.openxmlformats.org/drawingml/2006/wordprocessingDrawing" xmlns:w10="urn:schemas-microsoft-com:office:word" xmlns:w="http://schemas.openxmlformats.org/wordprocessingml/2006/main" xmlns:wne="http://schemas.microsoft.com/office/word/2006/wordml">
+  <w:p>
     <w:pPr>
       <w:rPr>
         <w:sz w:val="24"/>
       </w:rPr>
     </w:pPr>
   </w:p>
-  <w:p xmlns:wp14="http://schemas.microsoft.com/office/word/2010/wordml" wp14:textId="77777777">
+  <w:p>
     <w:pPr>
       <w:pBdr>
-        <w:top w:val="single" w:color="auto" w:sz="6" w:space="1"/>
+        <w:top w:val="single" w:sz="6" w:space="1" w:color="auto"/>
       </w:pBdr>
       <w:rPr>
         <w:sz w:val="24"/>
       </w:rPr>
     </w:pPr>
   </w:p>
-  <w:p xmlns:wp14="http://schemas.microsoft.com/office/word/2010/wordml" wp14:textId="77777777">
+  <w:p>
     <w:pPr>
       <w:pBdr>
-        <w:bottom w:val="single" w:color="auto" w:sz="6" w:space="1"/>
+        <w:bottom w:val="single" w:sz="6" w:space="1" w:color="auto"/>
       </w:pBdr>
       <w:jc w:val="right"/>
       <w:rPr>
@@ -9083,10 +9025,10 @@
       <w:t>GarbageCollectors</w:t>
     </w:r>
   </w:p>
-  <w:p xmlns:wp14="http://schemas.microsoft.com/office/word/2010/wordml" wp14:textId="77777777">
+  <w:p>
     <w:pPr>
       <w:pBdr>
-        <w:bottom w:val="single" w:color="auto" w:sz="6" w:space="1"/>
+        <w:bottom w:val="single" w:sz="6" w:space="1" w:color="auto"/>
       </w:pBdr>
       <w:jc w:val="right"/>
       <w:rPr>
@@ -9094,7 +9036,7 @@
       </w:rPr>
     </w:pPr>
   </w:p>
-  <w:p xmlns:wp14="http://schemas.microsoft.com/office/word/2010/wordml" wp14:textId="77777777">
+  <w:p>
     <w:pPr>
       <w:pStyle w:val="Header"/>
     </w:pPr>
@@ -9103,17 +9045,17 @@
 </file>
 
 <file path=word/header2.xml><?xml version="1.0" encoding="utf-8"?>
-<w:hdr xmlns:w14="http://schemas.microsoft.com/office/word/2010/wordml" xmlns:wp14="http://schemas.microsoft.com/office/word/2010/wordprocessingDrawing" xmlns:ve="http://schemas.openxmlformats.org/markup-compatibility/2006" xmlns:o="urn:schemas-microsoft-com:office:office" xmlns:r="http://schemas.openxmlformats.org/officeDocument/2006/relationships" xmlns:m="http://schemas.openxmlformats.org/officeDocument/2006/math" xmlns:v="urn:schemas-microsoft-com:vml" xmlns:wp="http://schemas.openxmlformats.org/drawingml/2006/wordprocessingDrawing" xmlns:w10="urn:schemas-microsoft-com:office:word" xmlns:w="http://schemas.openxmlformats.org/wordprocessingml/2006/main" xmlns:wne="http://schemas.microsoft.com/office/word/2006/wordml" xmlns:mc="http://schemas.openxmlformats.org/markup-compatibility/2006" mc:Ignorable="w14 wp14">
+<w:hdr xmlns:ve="http://schemas.openxmlformats.org/markup-compatibility/2006" xmlns:o="urn:schemas-microsoft-com:office:office" xmlns:r="http://schemas.openxmlformats.org/officeDocument/2006/relationships" xmlns:m="http://schemas.openxmlformats.org/officeDocument/2006/math" xmlns:v="urn:schemas-microsoft-com:vml" xmlns:wp="http://schemas.openxmlformats.org/drawingml/2006/wordprocessingDrawing" xmlns:w10="urn:schemas-microsoft-com:office:word" xmlns:w="http://schemas.openxmlformats.org/wordprocessingml/2006/main" xmlns:wne="http://schemas.microsoft.com/office/word/2006/wordml">
   <w:tbl>
     <w:tblPr>
       <w:tblW w:w="9249" w:type="dxa"/>
       <w:tblBorders>
-        <w:top w:val="single" w:color="auto" w:sz="6" w:space="0"/>
-        <w:left w:val="single" w:color="auto" w:sz="6" w:space="0"/>
-        <w:bottom w:val="single" w:color="auto" w:sz="6" w:space="0"/>
-        <w:right w:val="single" w:color="auto" w:sz="6" w:space="0"/>
-        <w:insideH w:val="single" w:color="auto" w:sz="6" w:space="0"/>
-        <w:insideV w:val="single" w:color="auto" w:sz="6" w:space="0"/>
+        <w:top w:val="single" w:sz="6" w:space="0" w:color="auto"/>
+        <w:left w:val="single" w:sz="6" w:space="0" w:color="auto"/>
+        <w:bottom w:val="single" w:sz="6" w:space="0" w:color="auto"/>
+        <w:right w:val="single" w:sz="6" w:space="0" w:color="auto"/>
+        <w:insideH w:val="single" w:sz="6" w:space="0" w:color="auto"/>
+        <w:insideV w:val="single" w:sz="6" w:space="0" w:color="auto"/>
       </w:tblBorders>
       <w:tblLayout w:type="fixed"/>
       <w:tblLook w:val="0000"/>
@@ -9122,12 +9064,12 @@
       <w:gridCol w:w="6379"/>
       <w:gridCol w:w="2870"/>
     </w:tblGrid>
-    <w:tr xmlns:wp14="http://schemas.microsoft.com/office/word/2010/wordml" wp14:textId="77777777">
+    <w:tr>
       <w:tc>
         <w:tcPr>
           <w:tcW w:w="6379" w:type="dxa"/>
         </w:tcPr>
-        <w:p wp14:textId="77777777">
+        <w:p>
           <w:pPr>
             <w:rPr>
               <w:lang w:val="sr-Latn-CS"/>
@@ -9145,7 +9087,7 @@
         <w:tcPr>
           <w:tcW w:w="2870" w:type="dxa"/>
         </w:tcPr>
-        <w:p wp14:textId="77777777">
+        <w:p>
           <w:pPr>
             <w:tabs>
               <w:tab w:val="left" w:pos="1276"/>
@@ -9183,12 +9125,12 @@
         </w:p>
       </w:tc>
     </w:tr>
-    <w:tr xmlns:wp14="http://schemas.microsoft.com/office/word/2010/wordml" wp14:textId="77777777">
+    <w:tr>
       <w:tc>
         <w:tcPr>
           <w:tcW w:w="6379" w:type="dxa"/>
         </w:tcPr>
-        <w:p wp14:textId="77777777">
+        <w:p>
           <w:pPr>
             <w:rPr>
               <w:lang w:val="sr-Latn-CS"/>
@@ -9206,7 +9148,7 @@
         <w:tcPr>
           <w:tcW w:w="2870" w:type="dxa"/>
         </w:tcPr>
-        <w:p wp14:textId="77777777">
+        <w:p>
           <w:pPr>
             <w:rPr>
               <w:lang w:val="sr-Latn-CS"/>
@@ -9239,13 +9181,13 @@
         </w:p>
       </w:tc>
     </w:tr>
-    <w:tr xmlns:wp14="http://schemas.microsoft.com/office/word/2010/wordml" wp14:textId="77777777">
+    <w:tr>
       <w:tc>
         <w:tcPr>
           <w:tcW w:w="9249" w:type="dxa"/>
           <w:gridSpan w:val="2"/>
         </w:tcPr>
-        <w:p wp14:textId="77777777">
+        <w:p>
           <w:pPr>
             <w:rPr>
               <w:lang w:val="sr-Latn-CS"/>
@@ -9285,7 +9227,7 @@
       </w:tc>
     </w:tr>
   </w:tbl>
-  <w:p xmlns:wp14="http://schemas.microsoft.com/office/word/2010/wordml" wp14:textId="77777777">
+  <w:p>
     <w:pPr>
       <w:pStyle w:val="Header"/>
       <w:rPr>
@@ -9297,8 +9239,8 @@
 </file>
 
 <file path=word/header3.xml><?xml version="1.0" encoding="utf-8"?>
-<w:hdr xmlns:w14="http://schemas.microsoft.com/office/word/2010/wordml" xmlns:wp14="http://schemas.microsoft.com/office/word/2010/wordprocessingDrawing" xmlns:ve="http://schemas.openxmlformats.org/markup-compatibility/2006" xmlns:o="urn:schemas-microsoft-com:office:office" xmlns:r="http://schemas.openxmlformats.org/officeDocument/2006/relationships" xmlns:m="http://schemas.openxmlformats.org/officeDocument/2006/math" xmlns:v="urn:schemas-microsoft-com:vml" xmlns:wp="http://schemas.openxmlformats.org/drawingml/2006/wordprocessingDrawing" xmlns:w10="urn:schemas-microsoft-com:office:word" xmlns:w="http://schemas.openxmlformats.org/wordprocessingml/2006/main" xmlns:wne="http://schemas.microsoft.com/office/word/2006/wordml" xmlns:mc="http://schemas.openxmlformats.org/markup-compatibility/2006" mc:Ignorable="w14 wp14">
-  <w:p xmlns:wp14="http://schemas.microsoft.com/office/word/2010/wordml" wp14:textId="77777777">
+<w:hdr xmlns:ve="http://schemas.openxmlformats.org/markup-compatibility/2006" xmlns:o="urn:schemas-microsoft-com:office:office" xmlns:r="http://schemas.openxmlformats.org/officeDocument/2006/relationships" xmlns:m="http://schemas.openxmlformats.org/officeDocument/2006/math" xmlns:v="urn:schemas-microsoft-com:vml" xmlns:wp="http://schemas.openxmlformats.org/drawingml/2006/wordprocessingDrawing" xmlns:w10="urn:schemas-microsoft-com:office:word" xmlns:w="http://schemas.openxmlformats.org/wordprocessingml/2006/main" xmlns:wne="http://schemas.microsoft.com/office/word/2006/wordml">
+  <w:p>
     <w:pPr>
       <w:pStyle w:val="Header"/>
     </w:pPr>
@@ -9430,7 +9372,7 @@
         <w:ind w:left="360" w:hanging="360"/>
       </w:pPr>
       <w:rPr>
-        <w:rFonts w:hint="default" w:ascii="Symbol" w:hAnsi="Symbol"/>
+        <w:rFonts w:ascii="Symbol" w:hAnsi="Symbol" w:hint="default"/>
       </w:rPr>
     </w:lvl>
   </w:abstractNum>
@@ -9450,7 +9392,7 @@
         <w:ind w:left="360" w:hanging="360"/>
       </w:pPr>
       <w:rPr>
-        <w:rFonts w:hint="default" w:ascii="Symbol" w:hAnsi="Symbol"/>
+        <w:rFonts w:ascii="Symbol" w:hAnsi="Symbol" w:hint="default"/>
       </w:rPr>
     </w:lvl>
   </w:abstractNum>
@@ -9504,7 +9446,7 @@
         <w:ind w:left="360" w:hanging="360"/>
       </w:pPr>
       <w:rPr>
-        <w:rFonts w:hint="default" w:ascii="Symbol" w:hAnsi="Symbol"/>
+        <w:rFonts w:ascii="Symbol" w:hAnsi="Symbol" w:hint="default"/>
       </w:rPr>
     </w:lvl>
   </w:abstractNum>
@@ -9524,7 +9466,7 @@
         <w:ind w:left="360" w:hanging="360"/>
       </w:pPr>
       <w:rPr>
-        <w:rFonts w:hint="default" w:ascii="Symbol" w:hAnsi="Symbol"/>
+        <w:rFonts w:ascii="Symbol" w:hAnsi="Symbol" w:hint="default"/>
       </w:rPr>
     </w:lvl>
   </w:abstractNum>
@@ -9544,7 +9486,7 @@
         <w:ind w:left="360" w:hanging="360"/>
       </w:pPr>
       <w:rPr>
-        <w:rFonts w:hint="default" w:ascii="Symbol" w:hAnsi="Symbol"/>
+        <w:rFonts w:ascii="Symbol" w:hAnsi="Symbol" w:hint="default"/>
       </w:rPr>
     </w:lvl>
   </w:abstractNum>
@@ -9564,7 +9506,7 @@
         <w:ind w:left="360" w:hanging="360"/>
       </w:pPr>
       <w:rPr>
-        <w:rFonts w:hint="default" w:ascii="Symbol" w:hAnsi="Symbol"/>
+        <w:rFonts w:ascii="Symbol" w:hAnsi="Symbol" w:hint="default"/>
       </w:rPr>
     </w:lvl>
   </w:abstractNum>
@@ -9601,7 +9543,7 @@
         <w:ind w:left="360" w:hanging="360"/>
       </w:pPr>
       <w:rPr>
-        <w:rFonts w:hint="default" w:ascii="Symbol" w:hAnsi="Symbol"/>
+        <w:rFonts w:ascii="Symbol" w:hAnsi="Symbol" w:hint="default"/>
       </w:rPr>
     </w:lvl>
   </w:abstractNum>
@@ -9728,11 +9670,11 @@
 </file>
 
 <file path=word/styles.xml><?xml version="1.0" encoding="utf-8"?>
-<w:styles xmlns:w14="http://schemas.microsoft.com/office/word/2010/wordml" xmlns:wp14="http://schemas.microsoft.com/office/word/2010/wordprocessingDrawing" xmlns:r="http://schemas.openxmlformats.org/officeDocument/2006/relationships" xmlns:w="http://schemas.openxmlformats.org/wordprocessingml/2006/main" xmlns:mc="http://schemas.openxmlformats.org/markup-compatibility/2006" mc:Ignorable="w14 wp14">
+<w:styles xmlns:r="http://schemas.openxmlformats.org/officeDocument/2006/relationships" xmlns:w="http://schemas.openxmlformats.org/wordprocessingml/2006/main">
   <w:docDefaults>
     <w:rPrDefault>
       <w:rPr>
-        <w:rFonts w:ascii="Times New Roman" w:hAnsi="Times New Roman" w:eastAsia="Times New Roman" w:cs="Times New Roman"/>
+        <w:rFonts w:ascii="Times New Roman" w:eastAsia="Times New Roman" w:hAnsi="Times New Roman" w:cs="Times New Roman"/>
         <w:lang w:val="en-US" w:eastAsia="en-US" w:bidi="ar-SA"/>
       </w:rPr>
     </w:rPrDefault>
@@ -9807,7 +9749,7 @@
     <w:lsdException w:name="Table Web 3" w:semiHidden="1" w:unhideWhenUsed="1"/>
     <w:lsdException w:name="Balloon Text" w:semiHidden="1" w:unhideWhenUsed="1"/>
     <w:lsdException w:name="Table Theme" w:semiHidden="1" w:unhideWhenUsed="1"/>
-    <w:lsdException w:name="Placeholder Text" w:uiPriority="99" w:semiHidden="1"/>
+    <w:lsdException w:name="Placeholder Text" w:semiHidden="1" w:uiPriority="99"/>
     <w:lsdException w:name="No Spacing" w:uiPriority="1" w:qFormat="1"/>
     <w:lsdException w:name="Light Shading" w:uiPriority="60"/>
     <w:lsdException w:name="Light List" w:uiPriority="61"/>
@@ -9829,7 +9771,7 @@
     <w:lsdException w:name="Medium Shading 1 Accent 1" w:uiPriority="63"/>
     <w:lsdException w:name="Medium Shading 2 Accent 1" w:uiPriority="64"/>
     <w:lsdException w:name="Medium List 1 Accent 1" w:uiPriority="65"/>
-    <w:lsdException w:name="Revision" w:uiPriority="99" w:semiHidden="1"/>
+    <w:lsdException w:name="Revision" w:semiHidden="1" w:uiPriority="99"/>
     <w:lsdException w:name="List Paragraph" w:uiPriority="34" w:qFormat="1"/>
     <w:lsdException w:name="Quote" w:uiPriority="29" w:qFormat="1"/>
     <w:lsdException w:name="Intense Quote" w:uiPriority="30" w:qFormat="1"/>
@@ -9916,10 +9858,10 @@
     <w:lsdException w:name="Subtle Reference" w:uiPriority="31" w:qFormat="1"/>
     <w:lsdException w:name="Intense Reference" w:uiPriority="32" w:qFormat="1"/>
     <w:lsdException w:name="Book Title" w:uiPriority="33" w:qFormat="1"/>
-    <w:lsdException w:name="Bibliography" w:uiPriority="37" w:semiHidden="1" w:unhideWhenUsed="1"/>
-    <w:lsdException w:name="TOC Heading" w:uiPriority="39" w:semiHidden="1" w:unhideWhenUsed="1" w:qFormat="1"/>
+    <w:lsdException w:name="Bibliography" w:semiHidden="1" w:uiPriority="37" w:unhideWhenUsed="1"/>
+    <w:lsdException w:name="TOC Heading" w:semiHidden="1" w:uiPriority="39" w:unhideWhenUsed="1" w:qFormat="1"/>
   </w:latentStyles>
-  <w:style w:type="paragraph" w:styleId="Normal" w:default="1">
+  <w:style w:type="paragraph" w:default="1" w:styleId="Normal">
     <w:name w:val="Normal"/>
     <w:qFormat/>
     <w:rsid w:val="00A93499"/>
@@ -10092,13 +10034,13 @@
       <w:sz w:val="18"/>
     </w:rPr>
   </w:style>
-  <w:style w:type="character" w:styleId="DefaultParagraphFont" w:default="1">
+  <w:style w:type="character" w:default="1" w:styleId="DefaultParagraphFont">
     <w:name w:val="Default Paragraph Font"/>
     <w:uiPriority w:val="1"/>
     <w:semiHidden/>
     <w:unhideWhenUsed/>
   </w:style>
-  <w:style w:type="table" w:styleId="TableNormal" w:default="1">
+  <w:style w:type="table" w:default="1" w:styleId="TableNormal">
     <w:name w:val="Normal Table"/>
     <w:uiPriority w:val="99"/>
     <w:semiHidden/>
@@ -10114,13 +10056,13 @@
       </w:tblCellMar>
     </w:tblPr>
   </w:style>
-  <w:style w:type="numbering" w:styleId="NoList" w:default="1">
+  <w:style w:type="numbering" w:default="1" w:styleId="NoList">
     <w:name w:val="No List"/>
     <w:uiPriority w:val="99"/>
     <w:semiHidden/>
     <w:unhideWhenUsed/>
   </w:style>
-  <w:style w:type="paragraph" w:styleId="Paragraph2" w:customStyle="1">
+  <w:style w:type="paragraph" w:customStyle="1" w:styleId="Paragraph2">
     <w:name w:val="Paragraph2"/>
     <w:basedOn w:val="Normal"/>
     <w:rsid w:val="00A93499"/>
@@ -10263,7 +10205,7 @@
       <w:ind w:left="800"/>
     </w:pPr>
   </w:style>
-  <w:style w:type="paragraph" w:styleId="Tabletext" w:customStyle="1">
+  <w:style w:type="paragraph" w:customStyle="1" w:styleId="Tabletext">
     <w:name w:val="Tabletext"/>
     <w:basedOn w:val="Normal"/>
     <w:rsid w:val="00A93499"/>
@@ -10326,7 +10268,7 @@
       <w:ind w:left="1600"/>
     </w:pPr>
   </w:style>
-  <w:style w:type="paragraph" w:styleId="nspace" w:customStyle="1">
+  <w:style w:type="paragraph" w:customStyle="1" w:styleId="nspace">
     <w:name w:val="n+ space"/>
     <w:rsid w:val="00A93499"/>
     <w:pPr>
@@ -10343,7 +10285,7 @@
       <w:sz w:val="24"/>
     </w:rPr>
   </w:style>
-  <w:style w:type="paragraph" w:styleId="paraspace" w:customStyle="1">
+  <w:style w:type="paragraph" w:customStyle="1" w:styleId="paraspace">
     <w:name w:val="para space"/>
     <w:rsid w:val="00A93499"/>
     <w:pPr>
@@ -10646,26 +10588,6 @@
 </file>
 
 <file path=customXml/item1.xml><?xml version="1.0" encoding="utf-8"?>
-<?mso-contentType ?>
-<FormTemplates xmlns="http://schemas.microsoft.com/sharepoint/v3/contenttype/forms">
-  <Display>DocumentLibraryForm</Display>
-  <Edit>DocumentLibraryForm</Edit>
-  <New>DocumentLibraryForm</New>
-</FormTemplates>
-</file>
-
-<file path=customXml/item2.xml><?xml version="1.0" encoding="utf-8"?>
-<p:properties xmlns:p="http://schemas.microsoft.com/office/2006/metadata/properties" xmlns:xsi="http://www.w3.org/2001/XMLSchema-instance" xmlns:pc="http://schemas.microsoft.com/office/infopath/2007/PartnerControls">
-  <documentManagement>
-    <lcf76f155ced4ddcb4097134ff3c332f xmlns="e5e7bb9d-7a1d-4e40-85d7-4b30b734cc38">
-      <Terms xmlns="http://schemas.microsoft.com/office/infopath/2007/PartnerControls"/>
-    </lcf76f155ced4ddcb4097134ff3c332f>
-    <TaxCatchAll xmlns="7051f967-f8e3-4995-9a04-6b65897cf363" xsi:nil="true"/>
-  </documentManagement>
-</p:properties>
-</file>
-
-<file path=customXml/item3.xml><?xml version="1.0" encoding="utf-8"?>
 <ct:contentTypeSchema xmlns:ct="http://schemas.microsoft.com/office/2006/metadata/contentType" xmlns:ma="http://schemas.microsoft.com/office/2006/metadata/properties/metaAttributes" ct:_="" ma:_="" ma:contentTypeName="Dokument" ma:contentTypeID="0x010100F7ED2D139934A548A959D4813B0D31B6" ma:contentTypeVersion="10" ma:contentTypeDescription="Kreiraj novi dokument." ma:contentTypeScope="" ma:versionID="8d828af4aebc04b2771de42f5e7d026f">
   <xsd:schema xmlns:xsd="http://www.w3.org/2001/XMLSchema" xmlns:xs="http://www.w3.org/2001/XMLSchema" xmlns:p="http://schemas.microsoft.com/office/2006/metadata/properties" xmlns:ns2="e5e7bb9d-7a1d-4e40-85d7-4b30b734cc38" xmlns:ns3="7051f967-f8e3-4995-9a04-6b65897cf363" targetNamespace="http://schemas.microsoft.com/office/2006/metadata/properties" ma:root="true" ma:fieldsID="0270ddfbff85c49e50777dc08456fd5c" ns2:_="" ns3:_="">
     <xsd:import namespace="e5e7bb9d-7a1d-4e40-85d7-4b30b734cc38"/>
@@ -10854,10 +10776,41 @@
 </ct:contentTypeSchema>
 </file>
 
+<file path=customXml/item2.xml><?xml version="1.0" encoding="utf-8"?>
+<p:properties xmlns:p="http://schemas.microsoft.com/office/2006/metadata/properties" xmlns:xsi="http://www.w3.org/2001/XMLSchema-instance" xmlns:pc="http://schemas.microsoft.com/office/infopath/2007/PartnerControls">
+  <documentManagement>
+    <lcf76f155ced4ddcb4097134ff3c332f xmlns="e5e7bb9d-7a1d-4e40-85d7-4b30b734cc38">
+      <Terms xmlns="http://schemas.microsoft.com/office/infopath/2007/PartnerControls"/>
+    </lcf76f155ced4ddcb4097134ff3c332f>
+    <TaxCatchAll xmlns="7051f967-f8e3-4995-9a04-6b65897cf363" xsi:nil="true"/>
+  </documentManagement>
+</p:properties>
+</file>
+
+<file path=customXml/item3.xml><?xml version="1.0" encoding="utf-8"?>
+<?mso-contentType ?>
+<FormTemplates xmlns="http://schemas.microsoft.com/sharepoint/v3/contenttype/forms">
+  <Display>DocumentLibraryForm</Display>
+  <Edit>DocumentLibraryForm</Edit>
+  <New>DocumentLibraryForm</New>
+</FormTemplates>
+</file>
+
 <file path=customXml/itemProps1.xml><?xml version="1.0" encoding="utf-8"?>
-<ds:datastoreItem xmlns:ds="http://schemas.openxmlformats.org/officeDocument/2006/customXml" ds:itemID="{A901D904-98FE-4B49-A5D0-D1711EA40895}">
+<ds:datastoreItem xmlns:ds="http://schemas.openxmlformats.org/officeDocument/2006/customXml" ds:itemID="{EB0A96AA-55A6-4AE6-AD87-98268BEDB414}">
   <ds:schemaRefs>
-    <ds:schemaRef ds:uri="http://schemas.microsoft.com/sharepoint/v3/contenttype/forms"/>
+    <ds:schemaRef ds:uri="http://schemas.microsoft.com/office/2006/metadata/contentType"/>
+    <ds:schemaRef ds:uri="http://schemas.microsoft.com/office/2006/metadata/properties/metaAttributes"/>
+    <ds:schemaRef ds:uri="http://www.w3.org/2001/XMLSchema"/>
+    <ds:schemaRef ds:uri="http://schemas.microsoft.com/office/2006/metadata/properties"/>
+    <ds:schemaRef ds:uri="e5e7bb9d-7a1d-4e40-85d7-4b30b734cc38"/>
+    <ds:schemaRef ds:uri="7051f967-f8e3-4995-9a04-6b65897cf363"/>
+    <ds:schemaRef ds:uri="http://schemas.microsoft.com/office/2006/documentManagement/types"/>
+    <ds:schemaRef ds:uri="http://schemas.microsoft.com/office/infopath/2007/PartnerControls"/>
+    <ds:schemaRef ds:uri="http://schemas.openxmlformats.org/package/2006/metadata/core-properties"/>
+    <ds:schemaRef ds:uri="http://purl.org/dc/elements/1.1/"/>
+    <ds:schemaRef ds:uri="http://purl.org/dc/terms/"/>
+    <ds:schemaRef ds:uri="http://schemas.microsoft.com/internal/obd"/>
   </ds:schemaRefs>
 </ds:datastoreItem>
 </file>
@@ -10874,5 +10827,9 @@
 </file>
 
 <file path=customXml/itemProps3.xml><?xml version="1.0" encoding="utf-8"?>
-<ds:datastoreItem xmlns:ds="http://schemas.openxmlformats.org/officeDocument/2006/customXml" ds:itemID="{EB0A96AA-55A6-4AE6-AD87-98268BEDB414}"/>
+<ds:datastoreItem xmlns:ds="http://schemas.openxmlformats.org/officeDocument/2006/customXml" ds:itemID="{A901D904-98FE-4B49-A5D0-D1711EA40895}">
+  <ds:schemaRefs>
+    <ds:schemaRef ds:uri="http://schemas.microsoft.com/sharepoint/v3/contenttype/forms"/>
+  </ds:schemaRefs>
+</ds:datastoreItem>
 </file>
</xml_diff>